<commit_message>
final commit from hp
</commit_message>
<xml_diff>
--- a/git.docx
+++ b/git.docx
@@ -2461,6 +2461,14 @@
           <w:lang w:val="en-IN"/>
         </w:rPr>
       </w:pPr>
+      <w:r>
+        <w:rPr>
+          <w:rFonts w:ascii="Lucida Console" w:hAnsi="Lucida Console" w:cs="Lucida Console"/>
+          <w:sz w:val="18"/>
+          <w:szCs w:val="18"/>
+        </w:rPr>
+        <w:t>git remote set-url origin</w:t>
+      </w:r>
     </w:p>
     <w:p>
       <w:pPr>

</xml_diff>

<commit_message>
jenkins word doc added
</commit_message>
<xml_diff>
--- a/git.docx
+++ b/git.docx
@@ -1,6 +1,6 @@
 
 <file path=word/document.xml><?xml version="1.0" encoding="utf-8"?>
-<w:document xmlns:ve="http://schemas.openxmlformats.org/markup-compatibility/2006" xmlns:o="urn:schemas-microsoft-com:office:office" xmlns:r="http://schemas.openxmlformats.org/officeDocument/2006/relationships" xmlns:m="http://schemas.openxmlformats.org/officeDocument/2006/math" xmlns:v="urn:schemas-microsoft-com:vml" xmlns:wp="http://schemas.openxmlformats.org/drawingml/2006/wordprocessingDrawing" xmlns:w10="urn:schemas-microsoft-com:office:word" xmlns:w="http://schemas.openxmlformats.org/wordprocessingml/2006/main" xmlns:wne="http://schemas.microsoft.com/office/word/2006/wordml">
+<w:document xmlns:wpc="http://schemas.microsoft.com/office/word/2010/wordprocessingCanvas" xmlns:cx="http://schemas.microsoft.com/office/drawing/2014/chartex" xmlns:cx1="http://schemas.microsoft.com/office/drawing/2015/9/8/chartex" xmlns:cx2="http://schemas.microsoft.com/office/drawing/2015/10/21/chartex" xmlns:cx3="http://schemas.microsoft.com/office/drawing/2016/5/9/chartex" xmlns:cx4="http://schemas.microsoft.com/office/drawing/2016/5/10/chartex" xmlns:cx5="http://schemas.microsoft.com/office/drawing/2016/5/11/chartex" xmlns:cx6="http://schemas.microsoft.com/office/drawing/2016/5/12/chartex" xmlns:cx7="http://schemas.microsoft.com/office/drawing/2016/5/13/chartex" xmlns:cx8="http://schemas.microsoft.com/office/drawing/2016/5/14/chartex" xmlns:mc="http://schemas.openxmlformats.org/markup-compatibility/2006" xmlns:aink="http://schemas.microsoft.com/office/drawing/2016/ink" xmlns:am3d="http://schemas.microsoft.com/office/drawing/2017/model3d" xmlns:o="urn:schemas-microsoft-com:office:office" xmlns:oel="http://schemas.microsoft.com/office/2019/extlst" xmlns:r="http://schemas.openxmlformats.org/officeDocument/2006/relationships" xmlns:m="http://schemas.openxmlformats.org/officeDocument/2006/math" xmlns:v="urn:schemas-microsoft-com:vml" xmlns:wp14="http://schemas.microsoft.com/office/word/2010/wordprocessingDrawing" xmlns:wp="http://schemas.openxmlformats.org/drawingml/2006/wordprocessingDrawing" xmlns:w10="urn:schemas-microsoft-com:office:word" xmlns:w="http://schemas.openxmlformats.org/wordprocessingml/2006/main" xmlns:w14="http://schemas.microsoft.com/office/word/2010/wordml" xmlns:w15="http://schemas.microsoft.com/office/word/2012/wordml" xmlns:w16cex="http://schemas.microsoft.com/office/word/2018/wordml/cex" xmlns:w16cid="http://schemas.microsoft.com/office/word/2016/wordml/cid" xmlns:w16="http://schemas.microsoft.com/office/word/2018/wordml" xmlns:w16sdtdh="http://schemas.microsoft.com/office/word/2020/wordml/sdtdatahash" xmlns:w16se="http://schemas.microsoft.com/office/word/2015/wordml/symex" xmlns:wpg="http://schemas.microsoft.com/office/word/2010/wordprocessingGroup" xmlns:wpi="http://schemas.microsoft.com/office/word/2010/wordprocessingInk" xmlns:wne="http://schemas.microsoft.com/office/word/2006/wordml" xmlns:wps="http://schemas.microsoft.com/office/word/2010/wordprocessingShape" mc:Ignorable="w14 w15 w16se w16cid w16 w16cex w16sdtdh wp14">
   <w:body>
     <w:p>
       <w:r>
@@ -8,7 +8,7 @@
           <w:noProof/>
         </w:rPr>
         <w:drawing>
-          <wp:inline distT="0" distB="0" distL="0" distR="0">
+          <wp:inline distT="0" distB="0" distL="0" distR="0" wp14:anchorId="2134FC83" wp14:editId="08C7F59A">
             <wp:extent cx="5057775" cy="971550"/>
             <wp:effectExtent l="19050" t="0" r="9525" b="0"/>
             <wp:docPr id="1" name="Picture 1"/>
@@ -25,7 +25,7 @@
                     </pic:cNvPicPr>
                   </pic:nvPicPr>
                   <pic:blipFill>
-                    <a:blip r:embed="rId5"/>
+                    <a:blip r:embed="rId6"/>
                     <a:srcRect/>
                     <a:stretch>
                       <a:fillRect/>
@@ -67,10 +67,23 @@
         <w:rPr>
           <w:b/>
         </w:rPr>
-        <w:t>Git init</w:t>
-      </w:r>
-      <w:r>
-        <w:t xml:space="preserve">  - for starting with new project </w:t>
+        <w:t xml:space="preserve">Git </w:t>
+      </w:r>
+      <w:proofErr w:type="spellStart"/>
+      <w:proofErr w:type="gramStart"/>
+      <w:r>
+        <w:rPr>
+          <w:b/>
+        </w:rPr>
+        <w:t>init</w:t>
+      </w:r>
+      <w:proofErr w:type="spellEnd"/>
+      <w:r>
+        <w:t xml:space="preserve">  -</w:t>
+      </w:r>
+      <w:proofErr w:type="gramEnd"/>
+      <w:r>
+        <w:t xml:space="preserve"> for starting with new project </w:t>
       </w:r>
     </w:p>
     <w:p>
@@ -88,7 +101,15 @@
         <w:t>Git clone</w:t>
       </w:r>
       <w:r>
-        <w:t xml:space="preserve"> – take an already exisitng project from repository and work on it</w:t>
+        <w:t xml:space="preserve"> – take an already </w:t>
+      </w:r>
+      <w:proofErr w:type="spellStart"/>
+      <w:r>
+        <w:t>exisitng</w:t>
+      </w:r>
+      <w:proofErr w:type="spellEnd"/>
+      <w:r>
+        <w:t xml:space="preserve"> project from repository and work on it</w:t>
       </w:r>
     </w:p>
     <w:p/>
@@ -98,7 +119,7 @@
           <w:noProof/>
         </w:rPr>
         <w:drawing>
-          <wp:inline distT="0" distB="0" distL="0" distR="0">
+          <wp:inline distT="0" distB="0" distL="0" distR="0" wp14:anchorId="7A25B769" wp14:editId="13FA2644">
             <wp:extent cx="5629275" cy="1619250"/>
             <wp:effectExtent l="19050" t="0" r="9525" b="0"/>
             <wp:docPr id="4" name="Picture 4"/>
@@ -115,7 +136,7 @@
                     </pic:cNvPicPr>
                   </pic:nvPicPr>
                   <pic:blipFill>
-                    <a:blip r:embed="rId6"/>
+                    <a:blip r:embed="rId7"/>
                     <a:srcRect/>
                     <a:stretch>
                       <a:fillRect/>
@@ -168,7 +189,7 @@
           <w:noProof/>
         </w:rPr>
         <w:drawing>
-          <wp:inline distT="0" distB="0" distL="0" distR="0">
+          <wp:inline distT="0" distB="0" distL="0" distR="0" wp14:anchorId="7E9AC090" wp14:editId="11DA478E">
             <wp:extent cx="5153025" cy="1743075"/>
             <wp:effectExtent l="19050" t="0" r="9525" b="0"/>
             <wp:docPr id="10" name="Picture 10"/>
@@ -185,7 +206,7 @@
                     </pic:cNvPicPr>
                   </pic:nvPicPr>
                   <pic:blipFill>
-                    <a:blip r:embed="rId7"/>
+                    <a:blip r:embed="rId8"/>
                     <a:srcRect/>
                     <a:stretch>
                       <a:fillRect/>
@@ -224,7 +245,13 @@
         </w:numPr>
       </w:pPr>
       <w:r>
-        <w:t>In git everythng is on versioning. If we want to do versioning there is 2 steps.</w:t>
+        <w:t>In git everyth</w:t>
+      </w:r>
+      <w:r>
+        <w:t>i</w:t>
+      </w:r>
+      <w:r>
+        <w:t>ng is on versioning. If we want to do versioning there is 2 steps.</w:t>
       </w:r>
     </w:p>
     <w:p>
@@ -242,7 +269,15 @@
         <w:t>Git add filename</w:t>
       </w:r>
       <w:r>
-        <w:t xml:space="preserve">      -this will add that file to the cache of git  (to add all files  we can use </w:t>
+        <w:t xml:space="preserve">      -this will add that file to the cache of </w:t>
+      </w:r>
+      <w:proofErr w:type="gramStart"/>
+      <w:r>
+        <w:t>git  (</w:t>
+      </w:r>
+      <w:proofErr w:type="gramEnd"/>
+      <w:r>
+        <w:t xml:space="preserve">to add all files  we can use </w:t>
       </w:r>
       <w:r>
         <w:rPr>
@@ -266,7 +301,14 @@
         <w:rPr>
           <w:b/>
         </w:rPr>
-        <w:t xml:space="preserve">Git commit –m </w:t>
+        <w:t>Git commit –</w:t>
+      </w:r>
+      <w:proofErr w:type="gramStart"/>
+      <w:r>
+        <w:rPr>
+          <w:b/>
+        </w:rPr>
+        <w:t xml:space="preserve">m </w:t>
       </w:r>
       <w:r>
         <w:rPr>
@@ -278,7 +320,14 @@
         <w:rPr>
           <w:b/>
         </w:rPr>
-        <w:t>“message”</w:t>
+        <w:t>“</w:t>
+      </w:r>
+      <w:proofErr w:type="gramEnd"/>
+      <w:r>
+        <w:rPr>
+          <w:b/>
+        </w:rPr>
+        <w:t>message”</w:t>
       </w:r>
       <w:r>
         <w:t xml:space="preserve">       - this is used fo</w:t>
@@ -299,16 +348,32 @@
         <w:t xml:space="preserve"> to t</w:t>
       </w:r>
       <w:r>
-        <w:t>he repo and version has created after this step.</w:t>
-      </w:r>
-      <w:r>
-        <w:t>In real</w:t>
+        <w:t xml:space="preserve">he repo and version has created after this </w:t>
+      </w:r>
+      <w:proofErr w:type="spellStart"/>
+      <w:r>
+        <w:t>step.</w:t>
+      </w:r>
+      <w:r>
+        <w:t>In</w:t>
+      </w:r>
+      <w:proofErr w:type="spellEnd"/>
+      <w:r>
+        <w:t xml:space="preserve"> real</w:t>
       </w:r>
       <w:r>
         <w:t xml:space="preserve"> </w:t>
       </w:r>
       <w:r>
-        <w:t>time projects after each module (eg:login) we will do a commit so that versioning  will be created in our project.</w:t>
+        <w:t>time projects after each module (</w:t>
+      </w:r>
+      <w:proofErr w:type="spellStart"/>
+      <w:r>
+        <w:t>eg:login</w:t>
+      </w:r>
+      <w:proofErr w:type="spellEnd"/>
+      <w:r>
+        <w:t>) we will do a commit so that versioning  will be created in our project.</w:t>
       </w:r>
     </w:p>
     <w:p/>
@@ -319,7 +384,7 @@
         </w:rPr>
         <w:lastRenderedPageBreak/>
         <w:drawing>
-          <wp:inline distT="0" distB="0" distL="0" distR="0">
+          <wp:inline distT="0" distB="0" distL="0" distR="0" wp14:anchorId="7DF7D425" wp14:editId="27928D2C">
             <wp:extent cx="5229225" cy="1752600"/>
             <wp:effectExtent l="19050" t="0" r="9525" b="0"/>
             <wp:docPr id="13" name="Picture 13"/>
@@ -336,7 +401,7 @@
                     </pic:cNvPicPr>
                   </pic:nvPicPr>
                   <pic:blipFill>
-                    <a:blip r:embed="rId8"/>
+                    <a:blip r:embed="rId9"/>
                     <a:srcRect/>
                     <a:stretch>
                       <a:fillRect/>
@@ -371,7 +436,7 @@
           <w:noProof/>
         </w:rPr>
         <w:drawing>
-          <wp:inline distT="0" distB="0" distL="0" distR="0">
+          <wp:inline distT="0" distB="0" distL="0" distR="0" wp14:anchorId="3C3EA308" wp14:editId="4A013FC6">
             <wp:extent cx="5210175" cy="1504950"/>
             <wp:effectExtent l="19050" t="0" r="9525" b="0"/>
             <wp:docPr id="16" name="Picture 16"/>
@@ -388,7 +453,7 @@
                     </pic:cNvPicPr>
                   </pic:nvPicPr>
                   <pic:blipFill>
-                    <a:blip r:embed="rId9"/>
+                    <a:blip r:embed="rId10"/>
                     <a:srcRect/>
                     <a:stretch>
                       <a:fillRect/>
@@ -483,7 +548,7 @@
           <w:noProof/>
         </w:rPr>
         <w:drawing>
-          <wp:inline distT="0" distB="0" distL="0" distR="0">
+          <wp:inline distT="0" distB="0" distL="0" distR="0" wp14:anchorId="2CF86EEA" wp14:editId="51C3D4A2">
             <wp:extent cx="4133850" cy="2667000"/>
             <wp:effectExtent l="19050" t="0" r="0" b="0"/>
             <wp:docPr id="19" name="Picture 19"/>
@@ -500,7 +565,7 @@
                     </pic:cNvPicPr>
                   </pic:nvPicPr>
                   <pic:blipFill>
-                    <a:blip r:embed="rId10"/>
+                    <a:blip r:embed="rId11"/>
                     <a:srcRect/>
                     <a:stretch>
                       <a:fillRect/>
@@ -550,10 +615,18 @@
         <w:t xml:space="preserve">   - this will show all the commits in our </w:t>
       </w:r>
       <w:r>
-        <w:t>current commit id</w:t>
-      </w:r>
-      <w:r>
-        <w:t xml:space="preserve"> .Will get to know where head label and master branch is pointing.</w:t>
+        <w:t xml:space="preserve">current commit </w:t>
+      </w:r>
+      <w:proofErr w:type="gramStart"/>
+      <w:r>
+        <w:t>id</w:t>
+      </w:r>
+      <w:r>
+        <w:t xml:space="preserve"> .Will</w:t>
+      </w:r>
+      <w:proofErr w:type="gramEnd"/>
+      <w:r>
+        <w:t xml:space="preserve"> get to know where head label and master branch is pointing.</w:t>
       </w:r>
     </w:p>
     <w:p>
@@ -583,7 +656,7 @@
           <w:noProof/>
         </w:rPr>
         <w:drawing>
-          <wp:inline distT="0" distB="0" distL="0" distR="0">
+          <wp:inline distT="0" distB="0" distL="0" distR="0" wp14:anchorId="60C12B95" wp14:editId="6DB1E012">
             <wp:extent cx="4953000" cy="1924050"/>
             <wp:effectExtent l="19050" t="0" r="0" b="0"/>
             <wp:docPr id="22" name="Picture 22"/>
@@ -600,7 +673,7 @@
                     </pic:cNvPicPr>
                   </pic:nvPicPr>
                   <pic:blipFill>
-                    <a:blip r:embed="rId11"/>
+                    <a:blip r:embed="rId12"/>
                     <a:srcRect/>
                     <a:stretch>
                       <a:fillRect/>
@@ -641,8 +714,38 @@
         <w:rPr>
           <w:b/>
         </w:rPr>
-        <w:t>Git checkout  branchname/commitid</w:t>
-      </w:r>
+        <w:t xml:space="preserve">Git </w:t>
+      </w:r>
+      <w:proofErr w:type="gramStart"/>
+      <w:r>
+        <w:rPr>
+          <w:b/>
+        </w:rPr>
+        <w:t xml:space="preserve">checkout  </w:t>
+      </w:r>
+      <w:proofErr w:type="spellStart"/>
+      <w:r>
+        <w:rPr>
+          <w:b/>
+        </w:rPr>
+        <w:t>branchname</w:t>
+      </w:r>
+      <w:proofErr w:type="spellEnd"/>
+      <w:proofErr w:type="gramEnd"/>
+      <w:r>
+        <w:rPr>
+          <w:b/>
+        </w:rPr>
+        <w:t>/</w:t>
+      </w:r>
+      <w:proofErr w:type="spellStart"/>
+      <w:r>
+        <w:rPr>
+          <w:b/>
+        </w:rPr>
+        <w:t>commitid</w:t>
+      </w:r>
+      <w:proofErr w:type="spellEnd"/>
       <w:r>
         <w:t xml:space="preserve">     - this command will be used to move to specific branch or commit id</w:t>
       </w:r>
@@ -652,13 +755,26 @@
         <w:pStyle w:val="ListParagraph"/>
       </w:pPr>
       <w:r>
-        <w:t>Head will move to that specific comit</w:t>
-      </w:r>
-      <w:r>
-        <w:t xml:space="preserve"> id </w:t>
-      </w:r>
-      <w:r>
-        <w:t xml:space="preserve"> after this operation.</w:t>
+        <w:t xml:space="preserve">Head will move to that specific </w:t>
+      </w:r>
+      <w:proofErr w:type="spellStart"/>
+      <w:r>
+        <w:t>comit</w:t>
+      </w:r>
+      <w:proofErr w:type="spellEnd"/>
+      <w:r>
+        <w:t xml:space="preserve"> </w:t>
+      </w:r>
+      <w:proofErr w:type="gramStart"/>
+      <w:r>
+        <w:t xml:space="preserve">id </w:t>
+      </w:r>
+      <w:r>
+        <w:t xml:space="preserve"> after</w:t>
+      </w:r>
+      <w:proofErr w:type="gramEnd"/>
+      <w:r>
+        <w:t xml:space="preserve"> this operation.</w:t>
       </w:r>
     </w:p>
     <w:p>
@@ -667,7 +783,7 @@
           <w:noProof/>
         </w:rPr>
         <w:drawing>
-          <wp:inline distT="0" distB="0" distL="0" distR="0">
+          <wp:inline distT="0" distB="0" distL="0" distR="0" wp14:anchorId="5BEE16C9" wp14:editId="57ED0DC9">
             <wp:extent cx="5467350" cy="1809750"/>
             <wp:effectExtent l="19050" t="0" r="0" b="0"/>
             <wp:docPr id="28" name="Picture 28"/>
@@ -684,7 +800,7 @@
                     </pic:cNvPicPr>
                   </pic:nvPicPr>
                   <pic:blipFill>
-                    <a:blip r:embed="rId12"/>
+                    <a:blip r:embed="rId13"/>
                     <a:srcRect/>
                     <a:stretch>
                       <a:fillRect/>
@@ -740,8 +856,24 @@
         <w:rPr>
           <w:b/>
         </w:rPr>
-        <w:t>Git branch  branchname</w:t>
-      </w:r>
+        <w:t xml:space="preserve">Git </w:t>
+      </w:r>
+      <w:proofErr w:type="gramStart"/>
+      <w:r>
+        <w:rPr>
+          <w:b/>
+        </w:rPr>
+        <w:t xml:space="preserve">branch  </w:t>
+      </w:r>
+      <w:proofErr w:type="spellStart"/>
+      <w:r>
+        <w:rPr>
+          <w:b/>
+        </w:rPr>
+        <w:t>branchname</w:t>
+      </w:r>
+      <w:proofErr w:type="spellEnd"/>
+      <w:proofErr w:type="gramEnd"/>
       <w:r>
         <w:t xml:space="preserve">           - used to create a branch</w:t>
       </w:r>
@@ -783,7 +915,7 @@
         </w:rPr>
         <w:lastRenderedPageBreak/>
         <w:drawing>
-          <wp:inline distT="0" distB="0" distL="0" distR="0">
+          <wp:inline distT="0" distB="0" distL="0" distR="0" wp14:anchorId="3C36C005" wp14:editId="1B715E27">
             <wp:extent cx="5381625" cy="3057525"/>
             <wp:effectExtent l="19050" t="0" r="9525" b="0"/>
             <wp:docPr id="31" name="Picture 31"/>
@@ -800,7 +932,7 @@
                     </pic:cNvPicPr>
                   </pic:nvPicPr>
                   <pic:blipFill>
-                    <a:blip r:embed="rId13"/>
+                    <a:blip r:embed="rId14"/>
                     <a:srcRect/>
                     <a:stretch>
                       <a:fillRect/>
@@ -843,7 +975,7 @@
           <w:noProof/>
         </w:rPr>
         <w:drawing>
-          <wp:inline distT="0" distB="0" distL="0" distR="0">
+          <wp:inline distT="0" distB="0" distL="0" distR="0" wp14:anchorId="6735CBF1" wp14:editId="15DDCB39">
             <wp:extent cx="4686300" cy="3519284"/>
             <wp:effectExtent l="19050" t="0" r="0" b="0"/>
             <wp:docPr id="34" name="Picture 34"/>
@@ -860,7 +992,7 @@
                     </pic:cNvPicPr>
                   </pic:nvPicPr>
                   <pic:blipFill>
-                    <a:blip r:embed="rId14"/>
+                    <a:blip r:embed="rId15"/>
                     <a:srcRect/>
                     <a:stretch>
                       <a:fillRect/>
@@ -905,8 +1037,16 @@
           <w:b/>
         </w:rPr>
         <w:lastRenderedPageBreak/>
-        <w:t>Git checkout branchname</w:t>
-      </w:r>
+        <w:t xml:space="preserve">Git checkout </w:t>
+      </w:r>
+      <w:proofErr w:type="spellStart"/>
+      <w:r>
+        <w:rPr>
+          <w:b/>
+        </w:rPr>
+        <w:t>branchname</w:t>
+      </w:r>
+      <w:proofErr w:type="spellEnd"/>
       <w:r>
         <w:t xml:space="preserve">             -used to checkout to a branch</w:t>
       </w:r>
@@ -917,7 +1057,7 @@
           <w:noProof/>
         </w:rPr>
         <w:drawing>
-          <wp:inline distT="0" distB="0" distL="0" distR="0">
+          <wp:inline distT="0" distB="0" distL="0" distR="0" wp14:anchorId="78CA080B" wp14:editId="79A392FE">
             <wp:extent cx="5372100" cy="3133725"/>
             <wp:effectExtent l="19050" t="0" r="0" b="0"/>
             <wp:docPr id="37" name="Picture 37"/>
@@ -934,7 +1074,7 @@
                     </pic:cNvPicPr>
                   </pic:nvPicPr>
                   <pic:blipFill>
-                    <a:blip r:embed="rId15"/>
+                    <a:blip r:embed="rId16"/>
                     <a:srcRect/>
                     <a:stretch>
                       <a:fillRect/>
@@ -973,7 +1113,15 @@
         </w:numPr>
       </w:pPr>
       <w:r>
-        <w:t>Note: Now if we do any commits it will happen only in the feature branch not in the master branch. That is the difference</w:t>
+        <w:t xml:space="preserve">Note: Now if we do any </w:t>
+      </w:r>
+      <w:proofErr w:type="gramStart"/>
+      <w:r>
+        <w:t>commits</w:t>
+      </w:r>
+      <w:proofErr w:type="gramEnd"/>
+      <w:r>
+        <w:t xml:space="preserve"> it will happen only in the feature branch not in the master branch. That is the difference</w:t>
       </w:r>
       <w:r>
         <w:t>.</w:t>
@@ -993,7 +1141,7 @@
           <w:noProof/>
         </w:rPr>
         <w:drawing>
-          <wp:inline distT="0" distB="0" distL="0" distR="0">
+          <wp:inline distT="0" distB="0" distL="0" distR="0" wp14:anchorId="134B0400" wp14:editId="3FE532DD">
             <wp:extent cx="4543425" cy="3228975"/>
             <wp:effectExtent l="19050" t="0" r="9525" b="0"/>
             <wp:docPr id="40" name="Picture 40"/>
@@ -1010,7 +1158,7 @@
                     </pic:cNvPicPr>
                   </pic:nvPicPr>
                   <pic:blipFill>
-                    <a:blip r:embed="rId16"/>
+                    <a:blip r:embed="rId17"/>
                     <a:srcRect/>
                     <a:stretch>
                       <a:fillRect/>
@@ -1049,7 +1197,7 @@
         </w:rPr>
         <w:lastRenderedPageBreak/>
         <w:drawing>
-          <wp:inline distT="0" distB="0" distL="0" distR="0">
+          <wp:inline distT="0" distB="0" distL="0" distR="0" wp14:anchorId="56DD3155" wp14:editId="7EBA7D0A">
             <wp:extent cx="3286125" cy="2562225"/>
             <wp:effectExtent l="19050" t="0" r="9525" b="0"/>
             <wp:docPr id="43" name="Picture 43"/>
@@ -1066,7 +1214,7 @@
                     </pic:cNvPicPr>
                   </pic:nvPicPr>
                   <pic:blipFill>
-                    <a:blip r:embed="rId17"/>
+                    <a:blip r:embed="rId18"/>
                     <a:srcRect/>
                     <a:stretch>
                       <a:fillRect/>
@@ -1115,8 +1263,13 @@
       </w:r>
     </w:p>
     <w:p>
-      <w:r>
-        <w:t>Eg: Merging feature branch with master branch</w:t>
+      <w:proofErr w:type="spellStart"/>
+      <w:r>
+        <w:t>Eg</w:t>
+      </w:r>
+      <w:proofErr w:type="spellEnd"/>
+      <w:r>
+        <w:t>: Merging feature branch with master branch</w:t>
       </w:r>
     </w:p>
     <w:p>
@@ -1158,10 +1311,18 @@
         </w:numPr>
       </w:pPr>
       <w:r>
-        <w:t>This is fast forward merge</w:t>
-      </w:r>
-      <w:r>
-        <w:t xml:space="preserve"> : here in this kind of merge the labels will be placed , no need of content copying.</w:t>
+        <w:t xml:space="preserve">This is fast forward </w:t>
+      </w:r>
+      <w:proofErr w:type="gramStart"/>
+      <w:r>
+        <w:t>merge</w:t>
+      </w:r>
+      <w:r>
+        <w:t xml:space="preserve"> :</w:t>
+      </w:r>
+      <w:proofErr w:type="gramEnd"/>
+      <w:r>
+        <w:t xml:space="preserve"> here in this kind of merge the labels will be placed , no need of content copying.</w:t>
       </w:r>
     </w:p>
     <w:p>
@@ -1173,7 +1334,7 @@
           <w:noProof/>
         </w:rPr>
         <w:drawing>
-          <wp:inline distT="0" distB="0" distL="0" distR="0">
+          <wp:inline distT="0" distB="0" distL="0" distR="0" wp14:anchorId="535BEFCD" wp14:editId="090B7F64">
             <wp:extent cx="5305425" cy="1524000"/>
             <wp:effectExtent l="19050" t="0" r="9525" b="0"/>
             <wp:docPr id="46" name="Picture 46"/>
@@ -1190,7 +1351,7 @@
                     </pic:cNvPicPr>
                   </pic:nvPicPr>
                   <pic:blipFill>
-                    <a:blip r:embed="rId18"/>
+                    <a:blip r:embed="rId19"/>
                     <a:srcRect/>
                     <a:stretch>
                       <a:fillRect/>
@@ -1234,7 +1395,7 @@
         </w:rPr>
         <w:lastRenderedPageBreak/>
         <w:drawing>
-          <wp:inline distT="0" distB="0" distL="0" distR="0">
+          <wp:inline distT="0" distB="0" distL="0" distR="0" wp14:anchorId="1922D2BB" wp14:editId="67FB1AA3">
             <wp:extent cx="5105400" cy="3248025"/>
             <wp:effectExtent l="19050" t="0" r="0" b="0"/>
             <wp:docPr id="49" name="Picture 49"/>
@@ -1251,7 +1412,7 @@
                     </pic:cNvPicPr>
                   </pic:nvPicPr>
                   <pic:blipFill>
-                    <a:blip r:embed="rId19"/>
+                    <a:blip r:embed="rId20"/>
                     <a:srcRect/>
                     <a:stretch>
                       <a:fillRect/>
@@ -1302,7 +1463,7 @@
           <w:noProof/>
         </w:rPr>
         <w:drawing>
-          <wp:inline distT="0" distB="0" distL="0" distR="0">
+          <wp:inline distT="0" distB="0" distL="0" distR="0" wp14:anchorId="2739BCBA" wp14:editId="6D09F96B">
             <wp:extent cx="3914775" cy="3067050"/>
             <wp:effectExtent l="19050" t="0" r="9525" b="0"/>
             <wp:docPr id="67" name="Picture 67"/>
@@ -1319,7 +1480,7 @@
                     </pic:cNvPicPr>
                   </pic:nvPicPr>
                   <pic:blipFill>
-                    <a:blip r:embed="rId20"/>
+                    <a:blip r:embed="rId21"/>
                     <a:srcRect/>
                     <a:stretch>
                       <a:fillRect/>
@@ -1368,7 +1529,15 @@
         <w:t>Git branch</w:t>
       </w:r>
       <w:r>
-        <w:t xml:space="preserve">       - to know in which branch we are .also lists all </w:t>
+        <w:t xml:space="preserve">       - to know in which branch we </w:t>
+      </w:r>
+      <w:proofErr w:type="gramStart"/>
+      <w:r>
+        <w:t>are .also</w:t>
+      </w:r>
+      <w:proofErr w:type="gramEnd"/>
+      <w:r>
+        <w:t xml:space="preserve"> lists all </w:t>
       </w:r>
       <w:r>
         <w:t>branches.</w:t>
@@ -1384,7 +1553,7 @@
           <w:noProof/>
         </w:rPr>
         <w:drawing>
-          <wp:inline distT="0" distB="0" distL="0" distR="0">
+          <wp:inline distT="0" distB="0" distL="0" distR="0" wp14:anchorId="32B27382" wp14:editId="030622F7">
             <wp:extent cx="5210175" cy="752475"/>
             <wp:effectExtent l="19050" t="0" r="9525" b="0"/>
             <wp:docPr id="58" name="Picture 58"/>
@@ -1401,7 +1570,7 @@
                     </pic:cNvPicPr>
                   </pic:nvPicPr>
                   <pic:blipFill>
-                    <a:blip r:embed="rId21"/>
+                    <a:blip r:embed="rId22"/>
                     <a:srcRect/>
                     <a:stretch>
                       <a:fillRect/>
@@ -1445,15 +1614,28 @@
         <w:t>Git diff</w:t>
       </w:r>
       <w:r>
-        <w:t xml:space="preserve">          - to know  the changes made to the files</w:t>
-      </w:r>
-    </w:p>
-    <w:p>
-      <w:pPr>
-        <w:pStyle w:val="ListParagraph"/>
-      </w:pPr>
-      <w:r>
-        <w:t>Eg: adding some text to hey.txt and using this command.</w:t>
+        <w:t xml:space="preserve">          - to </w:t>
+      </w:r>
+      <w:proofErr w:type="gramStart"/>
+      <w:r>
+        <w:t>know  the</w:t>
+      </w:r>
+      <w:proofErr w:type="gramEnd"/>
+      <w:r>
+        <w:t xml:space="preserve"> changes made to the files</w:t>
+      </w:r>
+    </w:p>
+    <w:p>
+      <w:pPr>
+        <w:pStyle w:val="ListParagraph"/>
+      </w:pPr>
+      <w:proofErr w:type="spellStart"/>
+      <w:r>
+        <w:t>Eg</w:t>
+      </w:r>
+      <w:proofErr w:type="spellEnd"/>
+      <w:r>
+        <w:t>: adding some text to hey.txt and using this command.</w:t>
       </w:r>
     </w:p>
     <w:p>
@@ -1473,7 +1655,7 @@
           <w:noProof/>
         </w:rPr>
         <w:drawing>
-          <wp:inline distT="0" distB="0" distL="0" distR="0">
+          <wp:inline distT="0" distB="0" distL="0" distR="0" wp14:anchorId="1D77FDF4" wp14:editId="1F56312B">
             <wp:extent cx="3124200" cy="1790700"/>
             <wp:effectExtent l="19050" t="0" r="0" b="0"/>
             <wp:docPr id="64" name="Picture 64"/>
@@ -1490,7 +1672,7 @@
                     </pic:cNvPicPr>
                   </pic:nvPicPr>
                   <pic:blipFill>
-                    <a:blip r:embed="rId22"/>
+                    <a:blip r:embed="rId23"/>
                     <a:srcRect/>
                     <a:stretch>
                       <a:fillRect/>
@@ -1575,7 +1757,7 @@
           <w:noProof/>
         </w:rPr>
         <w:drawing>
-          <wp:inline distT="0" distB="0" distL="0" distR="0">
+          <wp:inline distT="0" distB="0" distL="0" distR="0" wp14:anchorId="48A8F997" wp14:editId="157BEDD3">
             <wp:extent cx="5038725" cy="1200150"/>
             <wp:effectExtent l="19050" t="0" r="9525" b="0"/>
             <wp:docPr id="70" name="Picture 70"/>
@@ -1592,7 +1774,7 @@
                     </pic:cNvPicPr>
                   </pic:nvPicPr>
                   <pic:blipFill>
-                    <a:blip r:embed="rId23"/>
+                    <a:blip r:embed="rId24"/>
                     <a:srcRect/>
                     <a:stretch>
                       <a:fillRect/>
@@ -1632,7 +1814,7 @@
           <w:noProof/>
         </w:rPr>
         <w:drawing>
-          <wp:inline distT="0" distB="0" distL="0" distR="0">
+          <wp:inline distT="0" distB="0" distL="0" distR="0" wp14:anchorId="4E5F7492" wp14:editId="3F07D25E">
             <wp:extent cx="5429250" cy="1143000"/>
             <wp:effectExtent l="19050" t="0" r="0" b="0"/>
             <wp:docPr id="73" name="Picture 73"/>
@@ -1649,7 +1831,7 @@
                     </pic:cNvPicPr>
                   </pic:nvPicPr>
                   <pic:blipFill>
-                    <a:blip r:embed="rId24"/>
+                    <a:blip r:embed="rId25"/>
                     <a:srcRect/>
                     <a:stretch>
                       <a:fillRect/>
@@ -1841,7 +2023,7 @@
           <w:noProof/>
         </w:rPr>
         <w:drawing>
-          <wp:inline distT="0" distB="0" distL="0" distR="0">
+          <wp:inline distT="0" distB="0" distL="0" distR="0" wp14:anchorId="2A1E2502" wp14:editId="617E94CB">
             <wp:extent cx="3171825" cy="3314700"/>
             <wp:effectExtent l="19050" t="0" r="9525" b="0"/>
             <wp:docPr id="76" name="Picture 76"/>
@@ -1858,7 +2040,7 @@
                     </pic:cNvPicPr>
                   </pic:nvPicPr>
                   <pic:blipFill>
-                    <a:blip r:embed="rId25"/>
+                    <a:blip r:embed="rId26"/>
                     <a:srcRect/>
                     <a:stretch>
                       <a:fillRect/>
@@ -1955,7 +2137,7 @@
           <w:noProof/>
         </w:rPr>
         <w:drawing>
-          <wp:inline distT="0" distB="0" distL="0" distR="0">
+          <wp:inline distT="0" distB="0" distL="0" distR="0" wp14:anchorId="501F0C22" wp14:editId="52214CC4">
             <wp:extent cx="3228975" cy="3040046"/>
             <wp:effectExtent l="19050" t="0" r="9525" b="0"/>
             <wp:docPr id="79" name="Picture 79"/>
@@ -1972,7 +2154,7 @@
                     </pic:cNvPicPr>
                   </pic:nvPicPr>
                   <pic:blipFill>
-                    <a:blip r:embed="rId26"/>
+                    <a:blip r:embed="rId27"/>
                     <a:srcRect/>
                     <a:stretch>
                       <a:fillRect/>
@@ -2155,7 +2337,7 @@
           <w:noProof/>
         </w:rPr>
         <w:drawing>
-          <wp:inline distT="0" distB="0" distL="0" distR="0">
+          <wp:inline distT="0" distB="0" distL="0" distR="0" wp14:anchorId="628AE1EE" wp14:editId="050A426E">
             <wp:extent cx="3143250" cy="3067050"/>
             <wp:effectExtent l="19050" t="0" r="0" b="0"/>
             <wp:docPr id="82" name="Picture 82"/>
@@ -2172,7 +2354,7 @@
                     </pic:cNvPicPr>
                   </pic:nvPicPr>
                   <pic:blipFill>
-                    <a:blip r:embed="rId27"/>
+                    <a:blip r:embed="rId28"/>
                     <a:srcRect/>
                     <a:stretch>
                       <a:fillRect/>
@@ -2284,7 +2466,7 @@
         </w:rPr>
         <w:lastRenderedPageBreak/>
         <w:drawing>
-          <wp:inline distT="0" distB="0" distL="0" distR="0">
+          <wp:inline distT="0" distB="0" distL="0" distR="0" wp14:anchorId="75A316B4" wp14:editId="0CAADFB2">
             <wp:extent cx="4857750" cy="3248025"/>
             <wp:effectExtent l="19050" t="0" r="0" b="0"/>
             <wp:docPr id="85" name="Picture 85"/>
@@ -2301,7 +2483,7 @@
                     </pic:cNvPicPr>
                   </pic:nvPicPr>
                   <pic:blipFill>
-                    <a:blip r:embed="rId28"/>
+                    <a:blip r:embed="rId29"/>
                     <a:srcRect/>
                     <a:stretch>
                       <a:fillRect/>
@@ -2356,7 +2538,7 @@
           <w:noProof/>
         </w:rPr>
         <w:drawing>
-          <wp:inline distT="0" distB="0" distL="0" distR="0">
+          <wp:inline distT="0" distB="0" distL="0" distR="0" wp14:anchorId="12545D26" wp14:editId="49863819">
             <wp:extent cx="4400550" cy="3086100"/>
             <wp:effectExtent l="19050" t="0" r="0" b="0"/>
             <wp:docPr id="88" name="Picture 88"/>
@@ -2373,7 +2555,7 @@
                     </pic:cNvPicPr>
                   </pic:nvPicPr>
                   <pic:blipFill>
-                    <a:blip r:embed="rId29"/>
+                    <a:blip r:embed="rId30"/>
                     <a:srcRect/>
                     <a:stretch>
                       <a:fillRect/>
@@ -2467,7 +2649,25 @@
           <w:sz w:val="18"/>
           <w:szCs w:val="18"/>
         </w:rPr>
-        <w:t>git remote set-url origin</w:t>
+        <w:t>git remote set-</w:t>
+      </w:r>
+      <w:proofErr w:type="spellStart"/>
+      <w:r>
+        <w:rPr>
+          <w:rFonts w:ascii="Lucida Console" w:hAnsi="Lucida Console" w:cs="Lucida Console"/>
+          <w:sz w:val="18"/>
+          <w:szCs w:val="18"/>
+        </w:rPr>
+        <w:t>url</w:t>
+      </w:r>
+      <w:proofErr w:type="spellEnd"/>
+      <w:r>
+        <w:rPr>
+          <w:rFonts w:ascii="Lucida Console" w:hAnsi="Lucida Console" w:cs="Lucida Console"/>
+          <w:sz w:val="18"/>
+          <w:szCs w:val="18"/>
+        </w:rPr>
+        <w:t xml:space="preserve"> origin</w:t>
       </w:r>
     </w:p>
     <w:p>
@@ -2576,7 +2776,7 @@
           <w:noProof/>
         </w:rPr>
         <w:drawing>
-          <wp:inline distT="0" distB="0" distL="0" distR="0">
+          <wp:inline distT="0" distB="0" distL="0" distR="0" wp14:anchorId="3D22E0E3" wp14:editId="7E1A3B14">
             <wp:extent cx="5810250" cy="1666875"/>
             <wp:effectExtent l="19050" t="0" r="0" b="0"/>
             <wp:docPr id="2" name="Picture 1"/>
@@ -2593,7 +2793,7 @@
                     </pic:cNvPicPr>
                   </pic:nvPicPr>
                   <pic:blipFill>
-                    <a:blip r:embed="rId30"/>
+                    <a:blip r:embed="rId31"/>
                     <a:srcRect/>
                     <a:stretch>
                       <a:fillRect/>
@@ -2634,7 +2834,7 @@
           <w:noProof/>
         </w:rPr>
         <w:drawing>
-          <wp:inline distT="0" distB="0" distL="0" distR="0">
+          <wp:inline distT="0" distB="0" distL="0" distR="0" wp14:anchorId="4F596D91" wp14:editId="34CD44E5">
             <wp:extent cx="5638800" cy="1657350"/>
             <wp:effectExtent l="19050" t="0" r="0" b="0"/>
             <wp:docPr id="3" name="Picture 4"/>
@@ -2651,7 +2851,7 @@
                     </pic:cNvPicPr>
                   </pic:nvPicPr>
                   <pic:blipFill>
-                    <a:blip r:embed="rId31"/>
+                    <a:blip r:embed="rId32"/>
                     <a:srcRect/>
                     <a:stretch>
                       <a:fillRect/>
@@ -2739,7 +2939,7 @@
           <w:noProof/>
         </w:rPr>
         <w:drawing>
-          <wp:inline distT="0" distB="0" distL="0" distR="0">
+          <wp:inline distT="0" distB="0" distL="0" distR="0" wp14:anchorId="41D8CA47" wp14:editId="34D4CB67">
             <wp:extent cx="5105400" cy="1695450"/>
             <wp:effectExtent l="19050" t="0" r="0" b="0"/>
             <wp:docPr id="7" name="Picture 7"/>
@@ -2756,7 +2956,7 @@
                     </pic:cNvPicPr>
                   </pic:nvPicPr>
                   <pic:blipFill>
-                    <a:blip r:embed="rId32"/>
+                    <a:blip r:embed="rId33"/>
                     <a:srcRect/>
                     <a:stretch>
                       <a:fillRect/>
@@ -2843,7 +3043,7 @@
         </w:rPr>
         <w:lastRenderedPageBreak/>
         <w:drawing>
-          <wp:inline distT="0" distB="0" distL="0" distR="0">
+          <wp:inline distT="0" distB="0" distL="0" distR="0" wp14:anchorId="628BFE71" wp14:editId="2FAD0E97">
             <wp:extent cx="5943600" cy="514521"/>
             <wp:effectExtent l="19050" t="0" r="0" b="0"/>
             <wp:docPr id="5" name="Picture 10"/>
@@ -2860,7 +3060,7 @@
                     </pic:cNvPicPr>
                   </pic:nvPicPr>
                   <pic:blipFill>
-                    <a:blip r:embed="rId33"/>
+                    <a:blip r:embed="rId34"/>
                     <a:srcRect/>
                     <a:stretch>
                       <a:fillRect/>
@@ -2918,7 +3118,7 @@
           <w:noProof/>
         </w:rPr>
         <w:drawing>
-          <wp:inline distT="0" distB="0" distL="0" distR="0">
+          <wp:inline distT="0" distB="0" distL="0" distR="0" wp14:anchorId="1D159305" wp14:editId="5FB5EA53">
             <wp:extent cx="5943600" cy="1682151"/>
             <wp:effectExtent l="19050" t="0" r="0" b="0"/>
             <wp:docPr id="6" name="Picture 13"/>
@@ -2935,7 +3135,7 @@
                     </pic:cNvPicPr>
                   </pic:nvPicPr>
                   <pic:blipFill>
-                    <a:blip r:embed="rId34"/>
+                    <a:blip r:embed="rId35"/>
                     <a:srcRect/>
                     <a:stretch>
                       <a:fillRect/>
@@ -3225,8 +3425,8 @@
 </file>
 
 <file path=word/numbering.xml><?xml version="1.0" encoding="utf-8"?>
-<w:numbering xmlns:ve="http://schemas.openxmlformats.org/markup-compatibility/2006" xmlns:o="urn:schemas-microsoft-com:office:office" xmlns:r="http://schemas.openxmlformats.org/officeDocument/2006/relationships" xmlns:m="http://schemas.openxmlformats.org/officeDocument/2006/math" xmlns:v="urn:schemas-microsoft-com:vml" xmlns:wp="http://schemas.openxmlformats.org/drawingml/2006/wordprocessingDrawing" xmlns:w10="urn:schemas-microsoft-com:office:word" xmlns:w="http://schemas.openxmlformats.org/wordprocessingml/2006/main" xmlns:wne="http://schemas.microsoft.com/office/word/2006/wordml">
-  <w:abstractNum w:abstractNumId="0">
+<w:numbering xmlns:wpc="http://schemas.microsoft.com/office/word/2010/wordprocessingCanvas" xmlns:cx="http://schemas.microsoft.com/office/drawing/2014/chartex" xmlns:cx1="http://schemas.microsoft.com/office/drawing/2015/9/8/chartex" xmlns:cx2="http://schemas.microsoft.com/office/drawing/2015/10/21/chartex" xmlns:cx3="http://schemas.microsoft.com/office/drawing/2016/5/9/chartex" xmlns:cx4="http://schemas.microsoft.com/office/drawing/2016/5/10/chartex" xmlns:cx5="http://schemas.microsoft.com/office/drawing/2016/5/11/chartex" xmlns:cx6="http://schemas.microsoft.com/office/drawing/2016/5/12/chartex" xmlns:cx7="http://schemas.microsoft.com/office/drawing/2016/5/13/chartex" xmlns:cx8="http://schemas.microsoft.com/office/drawing/2016/5/14/chartex" xmlns:mc="http://schemas.openxmlformats.org/markup-compatibility/2006" xmlns:aink="http://schemas.microsoft.com/office/drawing/2016/ink" xmlns:am3d="http://schemas.microsoft.com/office/drawing/2017/model3d" xmlns:o="urn:schemas-microsoft-com:office:office" xmlns:oel="http://schemas.microsoft.com/office/2019/extlst" xmlns:r="http://schemas.openxmlformats.org/officeDocument/2006/relationships" xmlns:m="http://schemas.openxmlformats.org/officeDocument/2006/math" xmlns:v="urn:schemas-microsoft-com:vml" xmlns:wp14="http://schemas.microsoft.com/office/word/2010/wordprocessingDrawing" xmlns:wp="http://schemas.openxmlformats.org/drawingml/2006/wordprocessingDrawing" xmlns:w10="urn:schemas-microsoft-com:office:word" xmlns:w="http://schemas.openxmlformats.org/wordprocessingml/2006/main" xmlns:w14="http://schemas.microsoft.com/office/word/2010/wordml" xmlns:w15="http://schemas.microsoft.com/office/word/2012/wordml" xmlns:w16cex="http://schemas.microsoft.com/office/word/2018/wordml/cex" xmlns:w16cid="http://schemas.microsoft.com/office/word/2016/wordml/cid" xmlns:w16="http://schemas.microsoft.com/office/word/2018/wordml" xmlns:w16sdtdh="http://schemas.microsoft.com/office/word/2020/wordml/sdtdatahash" xmlns:w16se="http://schemas.microsoft.com/office/word/2015/wordml/symex" xmlns:wpg="http://schemas.microsoft.com/office/word/2010/wordprocessingGroup" xmlns:wpi="http://schemas.microsoft.com/office/word/2010/wordprocessingInk" xmlns:wne="http://schemas.microsoft.com/office/word/2006/wordml" xmlns:wps="http://schemas.microsoft.com/office/word/2010/wordprocessingShape" mc:Ignorable="w14 w15 w16se w16cid w16 w16cex w16sdtdh wp14">
+  <w:abstractNum w:abstractNumId="0" w15:restartNumberingAfterBreak="0">
     <w:nsid w:val="0576425E"/>
     <w:multiLevelType w:val="hybridMultilevel"/>
     <w:tmpl w:val="C59EF4CA"/>
@@ -3338,7 +3538,7 @@
       </w:rPr>
     </w:lvl>
   </w:abstractNum>
-  <w:abstractNum w:abstractNumId="1">
+  <w:abstractNum w:abstractNumId="1" w15:restartNumberingAfterBreak="0">
     <w:nsid w:val="2B506605"/>
     <w:multiLevelType w:val="hybridMultilevel"/>
     <w:tmpl w:val="414EA480"/>
@@ -3450,17 +3650,17 @@
       </w:rPr>
     </w:lvl>
   </w:abstractNum>
-  <w:num w:numId="1">
+  <w:num w:numId="1" w16cid:durableId="1623802345">
     <w:abstractNumId w:val="1"/>
   </w:num>
-  <w:num w:numId="2">
+  <w:num w:numId="2" w16cid:durableId="2014410791">
     <w:abstractNumId w:val="0"/>
   </w:num>
 </w:numbering>
 </file>
 
 <file path=word/styles.xml><?xml version="1.0" encoding="utf-8"?>
-<w:styles xmlns:r="http://schemas.openxmlformats.org/officeDocument/2006/relationships" xmlns:w="http://schemas.openxmlformats.org/wordprocessingml/2006/main">
+<w:styles xmlns:mc="http://schemas.openxmlformats.org/markup-compatibility/2006" xmlns:r="http://schemas.openxmlformats.org/officeDocument/2006/relationships" xmlns:w="http://schemas.openxmlformats.org/wordprocessingml/2006/main" xmlns:w14="http://schemas.microsoft.com/office/word/2010/wordml" xmlns:w15="http://schemas.microsoft.com/office/word/2012/wordml" xmlns:w16cex="http://schemas.microsoft.com/office/word/2018/wordml/cex" xmlns:w16cid="http://schemas.microsoft.com/office/word/2016/wordml/cid" xmlns:w16="http://schemas.microsoft.com/office/word/2018/wordml" xmlns:w16sdtdh="http://schemas.microsoft.com/office/word/2020/wordml/sdtdatahash" xmlns:w16se="http://schemas.microsoft.com/office/word/2015/wordml/symex" mc:Ignorable="w14 w15 w16se w16cid w16 w16cex w16sdtdh">
   <w:docDefaults>
     <w:rPrDefault>
       <w:rPr>
@@ -3476,144 +3676,383 @@
       </w:pPr>
     </w:pPrDefault>
   </w:docDefaults>
-  <w:latentStyles w:defLockedState="0" w:defUIPriority="99" w:defSemiHidden="1" w:defUnhideWhenUsed="1" w:defQFormat="0" w:count="267">
-    <w:lsdException w:name="Normal" w:semiHidden="0" w:uiPriority="0" w:unhideWhenUsed="0" w:qFormat="1"/>
-    <w:lsdException w:name="heading 1" w:semiHidden="0" w:uiPriority="9" w:unhideWhenUsed="0" w:qFormat="1"/>
-    <w:lsdException w:name="heading 2" w:uiPriority="9" w:qFormat="1"/>
-    <w:lsdException w:name="heading 3" w:uiPriority="9" w:qFormat="1"/>
-    <w:lsdException w:name="heading 4" w:uiPriority="9" w:qFormat="1"/>
-    <w:lsdException w:name="heading 5" w:uiPriority="9" w:qFormat="1"/>
-    <w:lsdException w:name="heading 6" w:uiPriority="9" w:qFormat="1"/>
-    <w:lsdException w:name="heading 7" w:uiPriority="9" w:qFormat="1"/>
-    <w:lsdException w:name="heading 8" w:uiPriority="9" w:qFormat="1"/>
-    <w:lsdException w:name="heading 9" w:uiPriority="9" w:qFormat="1"/>
-    <w:lsdException w:name="toc 1" w:uiPriority="39"/>
-    <w:lsdException w:name="toc 2" w:uiPriority="39"/>
-    <w:lsdException w:name="toc 3" w:uiPriority="39"/>
-    <w:lsdException w:name="toc 4" w:uiPriority="39"/>
-    <w:lsdException w:name="toc 5" w:uiPriority="39"/>
-    <w:lsdException w:name="toc 6" w:uiPriority="39"/>
-    <w:lsdException w:name="toc 7" w:uiPriority="39"/>
-    <w:lsdException w:name="toc 8" w:uiPriority="39"/>
-    <w:lsdException w:name="toc 9" w:uiPriority="39"/>
-    <w:lsdException w:name="caption" w:uiPriority="35" w:qFormat="1"/>
-    <w:lsdException w:name="Title" w:semiHidden="0" w:uiPriority="10" w:unhideWhenUsed="0" w:qFormat="1"/>
-    <w:lsdException w:name="Default Paragraph Font" w:uiPriority="1"/>
-    <w:lsdException w:name="Subtitle" w:semiHidden="0" w:uiPriority="11" w:unhideWhenUsed="0" w:qFormat="1"/>
-    <w:lsdException w:name="Strong" w:semiHidden="0" w:uiPriority="22" w:unhideWhenUsed="0" w:qFormat="1"/>
-    <w:lsdException w:name="Emphasis" w:semiHidden="0" w:uiPriority="20" w:unhideWhenUsed="0" w:qFormat="1"/>
-    <w:lsdException w:name="Table Grid" w:semiHidden="0" w:uiPriority="59" w:unhideWhenUsed="0"/>
-    <w:lsdException w:name="Placeholder Text" w:unhideWhenUsed="0"/>
-    <w:lsdException w:name="No Spacing" w:semiHidden="0" w:uiPriority="1" w:unhideWhenUsed="0" w:qFormat="1"/>
-    <w:lsdException w:name="Light Shading" w:semiHidden="0" w:uiPriority="60" w:unhideWhenUsed="0"/>
-    <w:lsdException w:name="Light List" w:semiHidden="0" w:uiPriority="61" w:unhideWhenUsed="0"/>
-    <w:lsdException w:name="Light Grid" w:semiHidden="0" w:uiPriority="62" w:unhideWhenUsed="0"/>
-    <w:lsdException w:name="Medium Shading 1" w:semiHidden="0" w:uiPriority="63" w:unhideWhenUsed="0"/>
-    <w:lsdException w:name="Medium Shading 2" w:semiHidden="0" w:uiPriority="64" w:unhideWhenUsed="0"/>
-    <w:lsdException w:name="Medium List 1" w:semiHidden="0" w:uiPriority="65" w:unhideWhenUsed="0"/>
-    <w:lsdException w:name="Medium List 2" w:semiHidden="0" w:uiPriority="66" w:unhideWhenUsed="0"/>
-    <w:lsdException w:name="Medium Grid 1" w:semiHidden="0" w:uiPriority="67" w:unhideWhenUsed="0"/>
-    <w:lsdException w:name="Medium Grid 2" w:semiHidden="0" w:uiPriority="68" w:unhideWhenUsed="0"/>
-    <w:lsdException w:name="Medium Grid 3" w:semiHidden="0" w:uiPriority="69" w:unhideWhenUsed="0"/>
-    <w:lsdException w:name="Dark List" w:semiHidden="0" w:uiPriority="70" w:unhideWhenUsed="0"/>
-    <w:lsdException w:name="Colorful Shading" w:semiHidden="0" w:uiPriority="71" w:unhideWhenUsed="0"/>
-    <w:lsdException w:name="Colorful List" w:semiHidden="0" w:uiPriority="72" w:unhideWhenUsed="0"/>
-    <w:lsdException w:name="Colorful Grid" w:semiHidden="0" w:uiPriority="73" w:unhideWhenUsed="0"/>
-    <w:lsdException w:name="Light Shading Accent 1" w:semiHidden="0" w:uiPriority="60" w:unhideWhenUsed="0"/>
-    <w:lsdException w:name="Light List Accent 1" w:semiHidden="0" w:uiPriority="61" w:unhideWhenUsed="0"/>
-    <w:lsdException w:name="Light Grid Accent 1" w:semiHidden="0" w:uiPriority="62" w:unhideWhenUsed="0"/>
-    <w:lsdException w:name="Medium Shading 1 Accent 1" w:semiHidden="0" w:uiPriority="63" w:unhideWhenUsed="0"/>
-    <w:lsdException w:name="Medium Shading 2 Accent 1" w:semiHidden="0" w:uiPriority="64" w:unhideWhenUsed="0"/>
-    <w:lsdException w:name="Medium List 1 Accent 1" w:semiHidden="0" w:uiPriority="65" w:unhideWhenUsed="0"/>
-    <w:lsdException w:name="Revision" w:unhideWhenUsed="0"/>
-    <w:lsdException w:name="List Paragraph" w:semiHidden="0" w:uiPriority="34" w:unhideWhenUsed="0" w:qFormat="1"/>
-    <w:lsdException w:name="Quote" w:semiHidden="0" w:uiPriority="29" w:unhideWhenUsed="0" w:qFormat="1"/>
-    <w:lsdException w:name="Intense Quote" w:semiHidden="0" w:uiPriority="30" w:unhideWhenUsed="0" w:qFormat="1"/>
-    <w:lsdException w:name="Medium List 2 Accent 1" w:semiHidden="0" w:uiPriority="66" w:unhideWhenUsed="0"/>
-    <w:lsdException w:name="Medium Grid 1 Accent 1" w:semiHidden="0" w:uiPriority="67" w:unhideWhenUsed="0"/>
-    <w:lsdException w:name="Medium Grid 2 Accent 1" w:semiHidden="0" w:uiPriority="68" w:unhideWhenUsed="0"/>
-    <w:lsdException w:name="Medium Grid 3 Accent 1" w:semiHidden="0" w:uiPriority="69" w:unhideWhenUsed="0"/>
-    <w:lsdException w:name="Dark List Accent 1" w:semiHidden="0" w:uiPriority="70" w:unhideWhenUsed="0"/>
-    <w:lsdException w:name="Colorful Shading Accent 1" w:semiHidden="0" w:uiPriority="71" w:unhideWhenUsed="0"/>
-    <w:lsdException w:name="Colorful List Accent 1" w:semiHidden="0" w:uiPriority="72" w:unhideWhenUsed="0"/>
-    <w:lsdException w:name="Colorful Grid Accent 1" w:semiHidden="0" w:uiPriority="73" w:unhideWhenUsed="0"/>
-    <w:lsdException w:name="Light Shading Accent 2" w:semiHidden="0" w:uiPriority="60" w:unhideWhenUsed="0"/>
-    <w:lsdException w:name="Light List Accent 2" w:semiHidden="0" w:uiPriority="61" w:unhideWhenUsed="0"/>
-    <w:lsdException w:name="Light Grid Accent 2" w:semiHidden="0" w:uiPriority="62" w:unhideWhenUsed="0"/>
-    <w:lsdException w:name="Medium Shading 1 Accent 2" w:semiHidden="0" w:uiPriority="63" w:unhideWhenUsed="0"/>
-    <w:lsdException w:name="Medium Shading 2 Accent 2" w:semiHidden="0" w:uiPriority="64" w:unhideWhenUsed="0"/>
-    <w:lsdException w:name="Medium List 1 Accent 2" w:semiHidden="0" w:uiPriority="65" w:unhideWhenUsed="0"/>
-    <w:lsdException w:name="Medium List 2 Accent 2" w:semiHidden="0" w:uiPriority="66" w:unhideWhenUsed="0"/>
-    <w:lsdException w:name="Medium Grid 1 Accent 2" w:semiHidden="0" w:uiPriority="67" w:unhideWhenUsed="0"/>
-    <w:lsdException w:name="Medium Grid 2 Accent 2" w:semiHidden="0" w:uiPriority="68" w:unhideWhenUsed="0"/>
-    <w:lsdException w:name="Medium Grid 3 Accent 2" w:semiHidden="0" w:uiPriority="69" w:unhideWhenUsed="0"/>
-    <w:lsdException w:name="Dark List Accent 2" w:semiHidden="0" w:uiPriority="70" w:unhideWhenUsed="0"/>
-    <w:lsdException w:name="Colorful Shading Accent 2" w:semiHidden="0" w:uiPriority="71" w:unhideWhenUsed="0"/>
-    <w:lsdException w:name="Colorful List Accent 2" w:semiHidden="0" w:uiPriority="72" w:unhideWhenUsed="0"/>
-    <w:lsdException w:name="Colorful Grid Accent 2" w:semiHidden="0" w:uiPriority="73" w:unhideWhenUsed="0"/>
-    <w:lsdException w:name="Light Shading Accent 3" w:semiHidden="0" w:uiPriority="60" w:unhideWhenUsed="0"/>
-    <w:lsdException w:name="Light List Accent 3" w:semiHidden="0" w:uiPriority="61" w:unhideWhenUsed="0"/>
-    <w:lsdException w:name="Light Grid Accent 3" w:semiHidden="0" w:uiPriority="62" w:unhideWhenUsed="0"/>
-    <w:lsdException w:name="Medium Shading 1 Accent 3" w:semiHidden="0" w:uiPriority="63" w:unhideWhenUsed="0"/>
-    <w:lsdException w:name="Medium Shading 2 Accent 3" w:semiHidden="0" w:uiPriority="64" w:unhideWhenUsed="0"/>
-    <w:lsdException w:name="Medium List 1 Accent 3" w:semiHidden="0" w:uiPriority="65" w:unhideWhenUsed="0"/>
-    <w:lsdException w:name="Medium List 2 Accent 3" w:semiHidden="0" w:uiPriority="66" w:unhideWhenUsed="0"/>
-    <w:lsdException w:name="Medium Grid 1 Accent 3" w:semiHidden="0" w:uiPriority="67" w:unhideWhenUsed="0"/>
-    <w:lsdException w:name="Medium Grid 2 Accent 3" w:semiHidden="0" w:uiPriority="68" w:unhideWhenUsed="0"/>
-    <w:lsdException w:name="Medium Grid 3 Accent 3" w:semiHidden="0" w:uiPriority="69" w:unhideWhenUsed="0"/>
-    <w:lsdException w:name="Dark List Accent 3" w:semiHidden="0" w:uiPriority="70" w:unhideWhenUsed="0"/>
-    <w:lsdException w:name="Colorful Shading Accent 3" w:semiHidden="0" w:uiPriority="71" w:unhideWhenUsed="0"/>
-    <w:lsdException w:name="Colorful List Accent 3" w:semiHidden="0" w:uiPriority="72" w:unhideWhenUsed="0"/>
-    <w:lsdException w:name="Colorful Grid Accent 3" w:semiHidden="0" w:uiPriority="73" w:unhideWhenUsed="0"/>
-    <w:lsdException w:name="Light Shading Accent 4" w:semiHidden="0" w:uiPriority="60" w:unhideWhenUsed="0"/>
-    <w:lsdException w:name="Light List Accent 4" w:semiHidden="0" w:uiPriority="61" w:unhideWhenUsed="0"/>
-    <w:lsdException w:name="Light Grid Accent 4" w:semiHidden="0" w:uiPriority="62" w:unhideWhenUsed="0"/>
-    <w:lsdException w:name="Medium Shading 1 Accent 4" w:semiHidden="0" w:uiPriority="63" w:unhideWhenUsed="0"/>
-    <w:lsdException w:name="Medium Shading 2 Accent 4" w:semiHidden="0" w:uiPriority="64" w:unhideWhenUsed="0"/>
-    <w:lsdException w:name="Medium List 1 Accent 4" w:semiHidden="0" w:uiPriority="65" w:unhideWhenUsed="0"/>
-    <w:lsdException w:name="Medium List 2 Accent 4" w:semiHidden="0" w:uiPriority="66" w:unhideWhenUsed="0"/>
-    <w:lsdException w:name="Medium Grid 1 Accent 4" w:semiHidden="0" w:uiPriority="67" w:unhideWhenUsed="0"/>
-    <w:lsdException w:name="Medium Grid 2 Accent 4" w:semiHidden="0" w:uiPriority="68" w:unhideWhenUsed="0"/>
-    <w:lsdException w:name="Medium Grid 3 Accent 4" w:semiHidden="0" w:uiPriority="69" w:unhideWhenUsed="0"/>
-    <w:lsdException w:name="Dark List Accent 4" w:semiHidden="0" w:uiPriority="70" w:unhideWhenUsed="0"/>
-    <w:lsdException w:name="Colorful Shading Accent 4" w:semiHidden="0" w:uiPriority="71" w:unhideWhenUsed="0"/>
-    <w:lsdException w:name="Colorful List Accent 4" w:semiHidden="0" w:uiPriority="72" w:unhideWhenUsed="0"/>
-    <w:lsdException w:name="Colorful Grid Accent 4" w:semiHidden="0" w:uiPriority="73" w:unhideWhenUsed="0"/>
-    <w:lsdException w:name="Light Shading Accent 5" w:semiHidden="0" w:uiPriority="60" w:unhideWhenUsed="0"/>
-    <w:lsdException w:name="Light List Accent 5" w:semiHidden="0" w:uiPriority="61" w:unhideWhenUsed="0"/>
-    <w:lsdException w:name="Light Grid Accent 5" w:semiHidden="0" w:uiPriority="62" w:unhideWhenUsed="0"/>
-    <w:lsdException w:name="Medium Shading 1 Accent 5" w:semiHidden="0" w:uiPriority="63" w:unhideWhenUsed="0"/>
-    <w:lsdException w:name="Medium Shading 2 Accent 5" w:semiHidden="0" w:uiPriority="64" w:unhideWhenUsed="0"/>
-    <w:lsdException w:name="Medium List 1 Accent 5" w:semiHidden="0" w:uiPriority="65" w:unhideWhenUsed="0"/>
-    <w:lsdException w:name="Medium List 2 Accent 5" w:semiHidden="0" w:uiPriority="66" w:unhideWhenUsed="0"/>
-    <w:lsdException w:name="Medium Grid 1 Accent 5" w:semiHidden="0" w:uiPriority="67" w:unhideWhenUsed="0"/>
-    <w:lsdException w:name="Medium Grid 2 Accent 5" w:semiHidden="0" w:uiPriority="68" w:unhideWhenUsed="0"/>
-    <w:lsdException w:name="Medium Grid 3 Accent 5" w:semiHidden="0" w:uiPriority="69" w:unhideWhenUsed="0"/>
-    <w:lsdException w:name="Dark List Accent 5" w:semiHidden="0" w:uiPriority="70" w:unhideWhenUsed="0"/>
-    <w:lsdException w:name="Colorful Shading Accent 5" w:semiHidden="0" w:uiPriority="71" w:unhideWhenUsed="0"/>
-    <w:lsdException w:name="Colorful List Accent 5" w:semiHidden="0" w:uiPriority="72" w:unhideWhenUsed="0"/>
-    <w:lsdException w:name="Colorful Grid Accent 5" w:semiHidden="0" w:uiPriority="73" w:unhideWhenUsed="0"/>
-    <w:lsdException w:name="Light Shading Accent 6" w:semiHidden="0" w:uiPriority="60" w:unhideWhenUsed="0"/>
-    <w:lsdException w:name="Light List Accent 6" w:semiHidden="0" w:uiPriority="61" w:unhideWhenUsed="0"/>
-    <w:lsdException w:name="Light Grid Accent 6" w:semiHidden="0" w:uiPriority="62" w:unhideWhenUsed="0"/>
-    <w:lsdException w:name="Medium Shading 1 Accent 6" w:semiHidden="0" w:uiPriority="63" w:unhideWhenUsed="0"/>
-    <w:lsdException w:name="Medium Shading 2 Accent 6" w:semiHidden="0" w:uiPriority="64" w:unhideWhenUsed="0"/>
-    <w:lsdException w:name="Medium List 1 Accent 6" w:semiHidden="0" w:uiPriority="65" w:unhideWhenUsed="0"/>
-    <w:lsdException w:name="Medium List 2 Accent 6" w:semiHidden="0" w:uiPriority="66" w:unhideWhenUsed="0"/>
-    <w:lsdException w:name="Medium Grid 1 Accent 6" w:semiHidden="0" w:uiPriority="67" w:unhideWhenUsed="0"/>
-    <w:lsdException w:name="Medium Grid 2 Accent 6" w:semiHidden="0" w:uiPriority="68" w:unhideWhenUsed="0"/>
-    <w:lsdException w:name="Medium Grid 3 Accent 6" w:semiHidden="0" w:uiPriority="69" w:unhideWhenUsed="0"/>
-    <w:lsdException w:name="Dark List Accent 6" w:semiHidden="0" w:uiPriority="70" w:unhideWhenUsed="0"/>
-    <w:lsdException w:name="Colorful Shading Accent 6" w:semiHidden="0" w:uiPriority="71" w:unhideWhenUsed="0"/>
-    <w:lsdException w:name="Colorful List Accent 6" w:semiHidden="0" w:uiPriority="72" w:unhideWhenUsed="0"/>
-    <w:lsdException w:name="Colorful Grid Accent 6" w:semiHidden="0" w:uiPriority="73" w:unhideWhenUsed="0"/>
-    <w:lsdException w:name="Subtle Emphasis" w:semiHidden="0" w:uiPriority="19" w:unhideWhenUsed="0" w:qFormat="1"/>
-    <w:lsdException w:name="Intense Emphasis" w:semiHidden="0" w:uiPriority="21" w:unhideWhenUsed="0" w:qFormat="1"/>
-    <w:lsdException w:name="Subtle Reference" w:semiHidden="0" w:uiPriority="31" w:unhideWhenUsed="0" w:qFormat="1"/>
-    <w:lsdException w:name="Intense Reference" w:semiHidden="0" w:uiPriority="32" w:unhideWhenUsed="0" w:qFormat="1"/>
-    <w:lsdException w:name="Book Title" w:semiHidden="0" w:uiPriority="33" w:unhideWhenUsed="0" w:qFormat="1"/>
-    <w:lsdException w:name="Bibliography" w:uiPriority="37"/>
-    <w:lsdException w:name="TOC Heading" w:uiPriority="39" w:qFormat="1"/>
+  <w:latentStyles w:defLockedState="0" w:defUIPriority="99" w:defSemiHidden="0" w:defUnhideWhenUsed="0" w:defQFormat="0" w:count="376">
+    <w:lsdException w:name="Normal" w:uiPriority="0" w:qFormat="1"/>
+    <w:lsdException w:name="heading 1" w:uiPriority="9" w:qFormat="1"/>
+    <w:lsdException w:name="heading 2" w:semiHidden="1" w:uiPriority="9" w:unhideWhenUsed="1" w:qFormat="1"/>
+    <w:lsdException w:name="heading 3" w:semiHidden="1" w:uiPriority="9" w:unhideWhenUsed="1" w:qFormat="1"/>
+    <w:lsdException w:name="heading 4" w:semiHidden="1" w:uiPriority="9" w:unhideWhenUsed="1" w:qFormat="1"/>
+    <w:lsdException w:name="heading 5" w:semiHidden="1" w:uiPriority="9" w:unhideWhenUsed="1" w:qFormat="1"/>
+    <w:lsdException w:name="heading 6" w:semiHidden="1" w:uiPriority="9" w:unhideWhenUsed="1" w:qFormat="1"/>
+    <w:lsdException w:name="heading 7" w:semiHidden="1" w:uiPriority="9" w:unhideWhenUsed="1" w:qFormat="1"/>
+    <w:lsdException w:name="heading 8" w:semiHidden="1" w:uiPriority="9" w:unhideWhenUsed="1" w:qFormat="1"/>
+    <w:lsdException w:name="heading 9" w:semiHidden="1" w:uiPriority="9" w:unhideWhenUsed="1" w:qFormat="1"/>
+    <w:lsdException w:name="index 1" w:semiHidden="1" w:unhideWhenUsed="1"/>
+    <w:lsdException w:name="index 2" w:semiHidden="1" w:unhideWhenUsed="1"/>
+    <w:lsdException w:name="index 3" w:semiHidden="1" w:unhideWhenUsed="1"/>
+    <w:lsdException w:name="index 4" w:semiHidden="1" w:unhideWhenUsed="1"/>
+    <w:lsdException w:name="index 5" w:semiHidden="1" w:unhideWhenUsed="1"/>
+    <w:lsdException w:name="index 6" w:semiHidden="1" w:unhideWhenUsed="1"/>
+    <w:lsdException w:name="index 7" w:semiHidden="1" w:unhideWhenUsed="1"/>
+    <w:lsdException w:name="index 8" w:semiHidden="1" w:unhideWhenUsed="1"/>
+    <w:lsdException w:name="index 9" w:semiHidden="1" w:unhideWhenUsed="1"/>
+    <w:lsdException w:name="toc 1" w:semiHidden="1" w:uiPriority="39" w:unhideWhenUsed="1"/>
+    <w:lsdException w:name="toc 2" w:semiHidden="1" w:uiPriority="39" w:unhideWhenUsed="1"/>
+    <w:lsdException w:name="toc 3" w:semiHidden="1" w:uiPriority="39" w:unhideWhenUsed="1"/>
+    <w:lsdException w:name="toc 4" w:semiHidden="1" w:uiPriority="39" w:unhideWhenUsed="1"/>
+    <w:lsdException w:name="toc 5" w:semiHidden="1" w:uiPriority="39" w:unhideWhenUsed="1"/>
+    <w:lsdException w:name="toc 6" w:semiHidden="1" w:uiPriority="39" w:unhideWhenUsed="1"/>
+    <w:lsdException w:name="toc 7" w:semiHidden="1" w:uiPriority="39" w:unhideWhenUsed="1"/>
+    <w:lsdException w:name="toc 8" w:semiHidden="1" w:uiPriority="39" w:unhideWhenUsed="1"/>
+    <w:lsdException w:name="toc 9" w:semiHidden="1" w:uiPriority="39" w:unhideWhenUsed="1"/>
+    <w:lsdException w:name="Normal Indent" w:semiHidden="1" w:unhideWhenUsed="1"/>
+    <w:lsdException w:name="footnote text" w:semiHidden="1" w:unhideWhenUsed="1"/>
+    <w:lsdException w:name="annotation text" w:semiHidden="1" w:unhideWhenUsed="1"/>
+    <w:lsdException w:name="header" w:semiHidden="1" w:unhideWhenUsed="1"/>
+    <w:lsdException w:name="footer" w:semiHidden="1" w:unhideWhenUsed="1"/>
+    <w:lsdException w:name="index heading" w:semiHidden="1" w:unhideWhenUsed="1"/>
+    <w:lsdException w:name="caption" w:semiHidden="1" w:uiPriority="35" w:unhideWhenUsed="1" w:qFormat="1"/>
+    <w:lsdException w:name="table of figures" w:semiHidden="1" w:unhideWhenUsed="1"/>
+    <w:lsdException w:name="envelope address" w:semiHidden="1" w:unhideWhenUsed="1"/>
+    <w:lsdException w:name="envelope return" w:semiHidden="1" w:unhideWhenUsed="1"/>
+    <w:lsdException w:name="footnote reference" w:semiHidden="1" w:unhideWhenUsed="1"/>
+    <w:lsdException w:name="annotation reference" w:semiHidden="1" w:unhideWhenUsed="1"/>
+    <w:lsdException w:name="line number" w:semiHidden="1" w:unhideWhenUsed="1"/>
+    <w:lsdException w:name="page number" w:semiHidden="1" w:unhideWhenUsed="1"/>
+    <w:lsdException w:name="endnote reference" w:semiHidden="1" w:unhideWhenUsed="1"/>
+    <w:lsdException w:name="endnote text" w:semiHidden="1" w:unhideWhenUsed="1"/>
+    <w:lsdException w:name="table of authorities" w:semiHidden="1" w:unhideWhenUsed="1"/>
+    <w:lsdException w:name="macro" w:semiHidden="1" w:unhideWhenUsed="1"/>
+    <w:lsdException w:name="toa heading" w:semiHidden="1" w:unhideWhenUsed="1"/>
+    <w:lsdException w:name="List" w:semiHidden="1" w:unhideWhenUsed="1"/>
+    <w:lsdException w:name="List Bullet" w:semiHidden="1" w:unhideWhenUsed="1"/>
+    <w:lsdException w:name="List Number" w:semiHidden="1" w:unhideWhenUsed="1"/>
+    <w:lsdException w:name="List 2" w:semiHidden="1" w:unhideWhenUsed="1"/>
+    <w:lsdException w:name="List 3" w:semiHidden="1" w:unhideWhenUsed="1"/>
+    <w:lsdException w:name="List 4" w:semiHidden="1" w:unhideWhenUsed="1"/>
+    <w:lsdException w:name="List 5" w:semiHidden="1" w:unhideWhenUsed="1"/>
+    <w:lsdException w:name="List Bullet 2" w:semiHidden="1" w:unhideWhenUsed="1"/>
+    <w:lsdException w:name="List Bullet 3" w:semiHidden="1" w:unhideWhenUsed="1"/>
+    <w:lsdException w:name="List Bullet 4" w:semiHidden="1" w:unhideWhenUsed="1"/>
+    <w:lsdException w:name="List Bullet 5" w:semiHidden="1" w:unhideWhenUsed="1"/>
+    <w:lsdException w:name="List Number 2" w:semiHidden="1" w:unhideWhenUsed="1"/>
+    <w:lsdException w:name="List Number 3" w:semiHidden="1" w:unhideWhenUsed="1"/>
+    <w:lsdException w:name="List Number 4" w:semiHidden="1" w:unhideWhenUsed="1"/>
+    <w:lsdException w:name="List Number 5" w:semiHidden="1" w:unhideWhenUsed="1"/>
+    <w:lsdException w:name="Title" w:uiPriority="10" w:qFormat="1"/>
+    <w:lsdException w:name="Closing" w:semiHidden="1" w:unhideWhenUsed="1"/>
+    <w:lsdException w:name="Signature" w:semiHidden="1" w:unhideWhenUsed="1"/>
+    <w:lsdException w:name="Default Paragraph Font" w:semiHidden="1" w:uiPriority="1" w:unhideWhenUsed="1"/>
+    <w:lsdException w:name="Body Text" w:semiHidden="1" w:unhideWhenUsed="1"/>
+    <w:lsdException w:name="Body Text Indent" w:semiHidden="1" w:unhideWhenUsed="1"/>
+    <w:lsdException w:name="List Continue" w:semiHidden="1" w:unhideWhenUsed="1"/>
+    <w:lsdException w:name="List Continue 2" w:semiHidden="1" w:unhideWhenUsed="1"/>
+    <w:lsdException w:name="List Continue 3" w:semiHidden="1" w:unhideWhenUsed="1"/>
+    <w:lsdException w:name="List Continue 4" w:semiHidden="1" w:unhideWhenUsed="1"/>
+    <w:lsdException w:name="List Continue 5" w:semiHidden="1" w:unhideWhenUsed="1"/>
+    <w:lsdException w:name="Message Header" w:semiHidden="1" w:unhideWhenUsed="1"/>
+    <w:lsdException w:name="Subtitle" w:uiPriority="11" w:qFormat="1"/>
+    <w:lsdException w:name="Salutation" w:semiHidden="1" w:unhideWhenUsed="1"/>
+    <w:lsdException w:name="Date" w:semiHidden="1" w:unhideWhenUsed="1"/>
+    <w:lsdException w:name="Body Text First Indent" w:semiHidden="1" w:unhideWhenUsed="1"/>
+    <w:lsdException w:name="Body Text First Indent 2" w:semiHidden="1" w:unhideWhenUsed="1"/>
+    <w:lsdException w:name="Note Heading" w:semiHidden="1" w:unhideWhenUsed="1"/>
+    <w:lsdException w:name="Body Text 2" w:semiHidden="1" w:unhideWhenUsed="1"/>
+    <w:lsdException w:name="Body Text 3" w:semiHidden="1" w:unhideWhenUsed="1"/>
+    <w:lsdException w:name="Body Text Indent 2" w:semiHidden="1" w:unhideWhenUsed="1"/>
+    <w:lsdException w:name="Body Text Indent 3" w:semiHidden="1" w:unhideWhenUsed="1"/>
+    <w:lsdException w:name="Block Text" w:semiHidden="1" w:unhideWhenUsed="1"/>
+    <w:lsdException w:name="Hyperlink" w:semiHidden="1" w:unhideWhenUsed="1"/>
+    <w:lsdException w:name="FollowedHyperlink" w:semiHidden="1" w:unhideWhenUsed="1"/>
+    <w:lsdException w:name="Strong" w:uiPriority="22" w:qFormat="1"/>
+    <w:lsdException w:name="Emphasis" w:uiPriority="20" w:qFormat="1"/>
+    <w:lsdException w:name="Document Map" w:semiHidden="1" w:unhideWhenUsed="1"/>
+    <w:lsdException w:name="Plain Text" w:semiHidden="1" w:unhideWhenUsed="1"/>
+    <w:lsdException w:name="E-mail Signature" w:semiHidden="1" w:unhideWhenUsed="1"/>
+    <w:lsdException w:name="HTML Top of Form" w:semiHidden="1" w:unhideWhenUsed="1"/>
+    <w:lsdException w:name="HTML Bottom of Form" w:semiHidden="1" w:unhideWhenUsed="1"/>
+    <w:lsdException w:name="Normal (Web)" w:semiHidden="1" w:unhideWhenUsed="1"/>
+    <w:lsdException w:name="HTML Acronym" w:semiHidden="1" w:unhideWhenUsed="1"/>
+    <w:lsdException w:name="HTML Address" w:semiHidden="1" w:unhideWhenUsed="1"/>
+    <w:lsdException w:name="HTML Cite" w:semiHidden="1" w:unhideWhenUsed="1"/>
+    <w:lsdException w:name="HTML Code" w:semiHidden="1" w:unhideWhenUsed="1"/>
+    <w:lsdException w:name="HTML Definition" w:semiHidden="1" w:unhideWhenUsed="1"/>
+    <w:lsdException w:name="HTML Keyboard" w:semiHidden="1" w:unhideWhenUsed="1"/>
+    <w:lsdException w:name="HTML Preformatted" w:semiHidden="1" w:unhideWhenUsed="1"/>
+    <w:lsdException w:name="HTML Sample" w:semiHidden="1" w:unhideWhenUsed="1"/>
+    <w:lsdException w:name="HTML Typewriter" w:semiHidden="1" w:unhideWhenUsed="1"/>
+    <w:lsdException w:name="HTML Variable" w:semiHidden="1" w:unhideWhenUsed="1"/>
+    <w:lsdException w:name="Normal Table" w:semiHidden="1" w:unhideWhenUsed="1"/>
+    <w:lsdException w:name="annotation subject" w:semiHidden="1" w:unhideWhenUsed="1"/>
+    <w:lsdException w:name="No List" w:semiHidden="1" w:unhideWhenUsed="1"/>
+    <w:lsdException w:name="Outline List 1" w:semiHidden="1" w:unhideWhenUsed="1"/>
+    <w:lsdException w:name="Outline List 2" w:semiHidden="1" w:unhideWhenUsed="1"/>
+    <w:lsdException w:name="Outline List 3" w:semiHidden="1" w:unhideWhenUsed="1"/>
+    <w:lsdException w:name="Table Simple 1" w:semiHidden="1" w:unhideWhenUsed="1"/>
+    <w:lsdException w:name="Table Simple 2" w:semiHidden="1" w:unhideWhenUsed="1"/>
+    <w:lsdException w:name="Table Simple 3" w:semiHidden="1" w:unhideWhenUsed="1"/>
+    <w:lsdException w:name="Table Classic 1" w:semiHidden="1" w:unhideWhenUsed="1"/>
+    <w:lsdException w:name="Table Classic 2" w:semiHidden="1" w:unhideWhenUsed="1"/>
+    <w:lsdException w:name="Table Classic 3" w:semiHidden="1" w:unhideWhenUsed="1"/>
+    <w:lsdException w:name="Table Classic 4" w:semiHidden="1" w:unhideWhenUsed="1"/>
+    <w:lsdException w:name="Table Colorful 1" w:semiHidden="1" w:unhideWhenUsed="1"/>
+    <w:lsdException w:name="Table Colorful 2" w:semiHidden="1" w:unhideWhenUsed="1"/>
+    <w:lsdException w:name="Table Colorful 3" w:semiHidden="1" w:unhideWhenUsed="1"/>
+    <w:lsdException w:name="Table Columns 1" w:semiHidden="1" w:unhideWhenUsed="1"/>
+    <w:lsdException w:name="Table Columns 2" w:semiHidden="1" w:unhideWhenUsed="1"/>
+    <w:lsdException w:name="Table Columns 3" w:semiHidden="1" w:unhideWhenUsed="1"/>
+    <w:lsdException w:name="Table Columns 4" w:semiHidden="1" w:unhideWhenUsed="1"/>
+    <w:lsdException w:name="Table Columns 5" w:semiHidden="1" w:unhideWhenUsed="1"/>
+    <w:lsdException w:name="Table Grid 1" w:semiHidden="1" w:unhideWhenUsed="1"/>
+    <w:lsdException w:name="Table Grid 2" w:semiHidden="1" w:unhideWhenUsed="1"/>
+    <w:lsdException w:name="Table Grid 3" w:semiHidden="1" w:unhideWhenUsed="1"/>
+    <w:lsdException w:name="Table Grid 4" w:semiHidden="1" w:unhideWhenUsed="1"/>
+    <w:lsdException w:name="Table Grid 5" w:semiHidden="1" w:unhideWhenUsed="1"/>
+    <w:lsdException w:name="Table Grid 6" w:semiHidden="1" w:unhideWhenUsed="1"/>
+    <w:lsdException w:name="Table Grid 7" w:semiHidden="1" w:unhideWhenUsed="1"/>
+    <w:lsdException w:name="Table Grid 8" w:semiHidden="1" w:unhideWhenUsed="1"/>
+    <w:lsdException w:name="Table List 1" w:semiHidden="1" w:unhideWhenUsed="1"/>
+    <w:lsdException w:name="Table List 2" w:semiHidden="1" w:unhideWhenUsed="1"/>
+    <w:lsdException w:name="Table List 3" w:semiHidden="1" w:unhideWhenUsed="1"/>
+    <w:lsdException w:name="Table List 4" w:semiHidden="1" w:unhideWhenUsed="1"/>
+    <w:lsdException w:name="Table List 5" w:semiHidden="1" w:unhideWhenUsed="1"/>
+    <w:lsdException w:name="Table List 6" w:semiHidden="1" w:unhideWhenUsed="1"/>
+    <w:lsdException w:name="Table List 7" w:semiHidden="1" w:unhideWhenUsed="1"/>
+    <w:lsdException w:name="Table List 8" w:semiHidden="1" w:unhideWhenUsed="1"/>
+    <w:lsdException w:name="Table 3D effects 1" w:semiHidden="1" w:unhideWhenUsed="1"/>
+    <w:lsdException w:name="Table 3D effects 2" w:semiHidden="1" w:unhideWhenUsed="1"/>
+    <w:lsdException w:name="Table 3D effects 3" w:semiHidden="1" w:unhideWhenUsed="1"/>
+    <w:lsdException w:name="Table Contemporary" w:semiHidden="1" w:unhideWhenUsed="1"/>
+    <w:lsdException w:name="Table Elegant" w:semiHidden="1" w:unhideWhenUsed="1"/>
+    <w:lsdException w:name="Table Professional" w:semiHidden="1" w:unhideWhenUsed="1"/>
+    <w:lsdException w:name="Table Subtle 1" w:semiHidden="1" w:unhideWhenUsed="1"/>
+    <w:lsdException w:name="Table Subtle 2" w:semiHidden="1" w:unhideWhenUsed="1"/>
+    <w:lsdException w:name="Table Web 1" w:semiHidden="1" w:unhideWhenUsed="1"/>
+    <w:lsdException w:name="Table Web 2" w:semiHidden="1" w:unhideWhenUsed="1"/>
+    <w:lsdException w:name="Table Web 3" w:semiHidden="1" w:unhideWhenUsed="1"/>
+    <w:lsdException w:name="Balloon Text" w:semiHidden="1" w:unhideWhenUsed="1"/>
+    <w:lsdException w:name="Table Grid" w:semiHidden="1" w:uiPriority="59" w:unhideWhenUsed="1"/>
+    <w:lsdException w:name="Table Theme" w:semiHidden="1" w:unhideWhenUsed="1"/>
+    <w:lsdException w:name="Placeholder Text" w:semiHidden="1"/>
+    <w:lsdException w:name="No Spacing" w:uiPriority="1" w:qFormat="1"/>
+    <w:lsdException w:name="Light Shading" w:uiPriority="60"/>
+    <w:lsdException w:name="Light List" w:uiPriority="61"/>
+    <w:lsdException w:name="Light Grid" w:uiPriority="62"/>
+    <w:lsdException w:name="Medium Shading 1" w:uiPriority="63"/>
+    <w:lsdException w:name="Medium Shading 2" w:uiPriority="64"/>
+    <w:lsdException w:name="Medium List 1" w:uiPriority="65"/>
+    <w:lsdException w:name="Medium List 2" w:uiPriority="66"/>
+    <w:lsdException w:name="Medium Grid 1" w:uiPriority="67"/>
+    <w:lsdException w:name="Medium Grid 2" w:uiPriority="68"/>
+    <w:lsdException w:name="Medium Grid 3" w:uiPriority="69"/>
+    <w:lsdException w:name="Dark List" w:uiPriority="70"/>
+    <w:lsdException w:name="Colorful Shading" w:uiPriority="71"/>
+    <w:lsdException w:name="Colorful List" w:uiPriority="72"/>
+    <w:lsdException w:name="Colorful Grid" w:uiPriority="73"/>
+    <w:lsdException w:name="Light Shading Accent 1" w:uiPriority="60"/>
+    <w:lsdException w:name="Light List Accent 1" w:uiPriority="61"/>
+    <w:lsdException w:name="Light Grid Accent 1" w:uiPriority="62"/>
+    <w:lsdException w:name="Medium Shading 1 Accent 1" w:uiPriority="63"/>
+    <w:lsdException w:name="Medium Shading 2 Accent 1" w:uiPriority="64"/>
+    <w:lsdException w:name="Medium List 1 Accent 1" w:uiPriority="65"/>
+    <w:lsdException w:name="Revision" w:semiHidden="1"/>
+    <w:lsdException w:name="List Paragraph" w:uiPriority="34" w:qFormat="1"/>
+    <w:lsdException w:name="Quote" w:uiPriority="29" w:qFormat="1"/>
+    <w:lsdException w:name="Intense Quote" w:uiPriority="30" w:qFormat="1"/>
+    <w:lsdException w:name="Medium List 2 Accent 1" w:uiPriority="66"/>
+    <w:lsdException w:name="Medium Grid 1 Accent 1" w:uiPriority="67"/>
+    <w:lsdException w:name="Medium Grid 2 Accent 1" w:uiPriority="68"/>
+    <w:lsdException w:name="Medium Grid 3 Accent 1" w:uiPriority="69"/>
+    <w:lsdException w:name="Dark List Accent 1" w:uiPriority="70"/>
+    <w:lsdException w:name="Colorful Shading Accent 1" w:uiPriority="71"/>
+    <w:lsdException w:name="Colorful List Accent 1" w:uiPriority="72"/>
+    <w:lsdException w:name="Colorful Grid Accent 1" w:uiPriority="73"/>
+    <w:lsdException w:name="Light Shading Accent 2" w:uiPriority="60"/>
+    <w:lsdException w:name="Light List Accent 2" w:uiPriority="61"/>
+    <w:lsdException w:name="Light Grid Accent 2" w:uiPriority="62"/>
+    <w:lsdException w:name="Medium Shading 1 Accent 2" w:uiPriority="63"/>
+    <w:lsdException w:name="Medium Shading 2 Accent 2" w:uiPriority="64"/>
+    <w:lsdException w:name="Medium List 1 Accent 2" w:uiPriority="65"/>
+    <w:lsdException w:name="Medium List 2 Accent 2" w:uiPriority="66"/>
+    <w:lsdException w:name="Medium Grid 1 Accent 2" w:uiPriority="67"/>
+    <w:lsdException w:name="Medium Grid 2 Accent 2" w:uiPriority="68"/>
+    <w:lsdException w:name="Medium Grid 3 Accent 2" w:uiPriority="69"/>
+    <w:lsdException w:name="Dark List Accent 2" w:uiPriority="70"/>
+    <w:lsdException w:name="Colorful Shading Accent 2" w:uiPriority="71"/>
+    <w:lsdException w:name="Colorful List Accent 2" w:uiPriority="72"/>
+    <w:lsdException w:name="Colorful Grid Accent 2" w:uiPriority="73"/>
+    <w:lsdException w:name="Light Shading Accent 3" w:uiPriority="60"/>
+    <w:lsdException w:name="Light List Accent 3" w:uiPriority="61"/>
+    <w:lsdException w:name="Light Grid Accent 3" w:uiPriority="62"/>
+    <w:lsdException w:name="Medium Shading 1 Accent 3" w:uiPriority="63"/>
+    <w:lsdException w:name="Medium Shading 2 Accent 3" w:uiPriority="64"/>
+    <w:lsdException w:name="Medium List 1 Accent 3" w:uiPriority="65"/>
+    <w:lsdException w:name="Medium List 2 Accent 3" w:uiPriority="66"/>
+    <w:lsdException w:name="Medium Grid 1 Accent 3" w:uiPriority="67"/>
+    <w:lsdException w:name="Medium Grid 2 Accent 3" w:uiPriority="68"/>
+    <w:lsdException w:name="Medium Grid 3 Accent 3" w:uiPriority="69"/>
+    <w:lsdException w:name="Dark List Accent 3" w:uiPriority="70"/>
+    <w:lsdException w:name="Colorful Shading Accent 3" w:uiPriority="71"/>
+    <w:lsdException w:name="Colorful List Accent 3" w:uiPriority="72"/>
+    <w:lsdException w:name="Colorful Grid Accent 3" w:uiPriority="73"/>
+    <w:lsdException w:name="Light Shading Accent 4" w:uiPriority="60"/>
+    <w:lsdException w:name="Light List Accent 4" w:uiPriority="61"/>
+    <w:lsdException w:name="Light Grid Accent 4" w:uiPriority="62"/>
+    <w:lsdException w:name="Medium Shading 1 Accent 4" w:uiPriority="63"/>
+    <w:lsdException w:name="Medium Shading 2 Accent 4" w:uiPriority="64"/>
+    <w:lsdException w:name="Medium List 1 Accent 4" w:uiPriority="65"/>
+    <w:lsdException w:name="Medium List 2 Accent 4" w:uiPriority="66"/>
+    <w:lsdException w:name="Medium Grid 1 Accent 4" w:uiPriority="67"/>
+    <w:lsdException w:name="Medium Grid 2 Accent 4" w:uiPriority="68"/>
+    <w:lsdException w:name="Medium Grid 3 Accent 4" w:uiPriority="69"/>
+    <w:lsdException w:name="Dark List Accent 4" w:uiPriority="70"/>
+    <w:lsdException w:name="Colorful Shading Accent 4" w:uiPriority="71"/>
+    <w:lsdException w:name="Colorful List Accent 4" w:uiPriority="72"/>
+    <w:lsdException w:name="Colorful Grid Accent 4" w:uiPriority="73"/>
+    <w:lsdException w:name="Light Shading Accent 5" w:uiPriority="60"/>
+    <w:lsdException w:name="Light List Accent 5" w:uiPriority="61"/>
+    <w:lsdException w:name="Light Grid Accent 5" w:uiPriority="62"/>
+    <w:lsdException w:name="Medium Shading 1 Accent 5" w:uiPriority="63"/>
+    <w:lsdException w:name="Medium Shading 2 Accent 5" w:uiPriority="64"/>
+    <w:lsdException w:name="Medium List 1 Accent 5" w:uiPriority="65"/>
+    <w:lsdException w:name="Medium List 2 Accent 5" w:uiPriority="66"/>
+    <w:lsdException w:name="Medium Grid 1 Accent 5" w:uiPriority="67"/>
+    <w:lsdException w:name="Medium Grid 2 Accent 5" w:uiPriority="68"/>
+    <w:lsdException w:name="Medium Grid 3 Accent 5" w:uiPriority="69"/>
+    <w:lsdException w:name="Dark List Accent 5" w:uiPriority="70"/>
+    <w:lsdException w:name="Colorful Shading Accent 5" w:uiPriority="71"/>
+    <w:lsdException w:name="Colorful List Accent 5" w:uiPriority="72"/>
+    <w:lsdException w:name="Colorful Grid Accent 5" w:uiPriority="73"/>
+    <w:lsdException w:name="Light Shading Accent 6" w:uiPriority="60"/>
+    <w:lsdException w:name="Light List Accent 6" w:uiPriority="61"/>
+    <w:lsdException w:name="Light Grid Accent 6" w:uiPriority="62"/>
+    <w:lsdException w:name="Medium Shading 1 Accent 6" w:uiPriority="63"/>
+    <w:lsdException w:name="Medium Shading 2 Accent 6" w:uiPriority="64"/>
+    <w:lsdException w:name="Medium List 1 Accent 6" w:uiPriority="65"/>
+    <w:lsdException w:name="Medium List 2 Accent 6" w:uiPriority="66"/>
+    <w:lsdException w:name="Medium Grid 1 Accent 6" w:uiPriority="67"/>
+    <w:lsdException w:name="Medium Grid 2 Accent 6" w:uiPriority="68"/>
+    <w:lsdException w:name="Medium Grid 3 Accent 6" w:uiPriority="69"/>
+    <w:lsdException w:name="Dark List Accent 6" w:uiPriority="70"/>
+    <w:lsdException w:name="Colorful Shading Accent 6" w:uiPriority="71"/>
+    <w:lsdException w:name="Colorful List Accent 6" w:uiPriority="72"/>
+    <w:lsdException w:name="Colorful Grid Accent 6" w:uiPriority="73"/>
+    <w:lsdException w:name="Subtle Emphasis" w:uiPriority="19" w:qFormat="1"/>
+    <w:lsdException w:name="Intense Emphasis" w:uiPriority="21" w:qFormat="1"/>
+    <w:lsdException w:name="Subtle Reference" w:uiPriority="31" w:qFormat="1"/>
+    <w:lsdException w:name="Intense Reference" w:uiPriority="32" w:qFormat="1"/>
+    <w:lsdException w:name="Book Title" w:uiPriority="33" w:qFormat="1"/>
+    <w:lsdException w:name="Bibliography" w:semiHidden="1" w:uiPriority="37" w:unhideWhenUsed="1"/>
+    <w:lsdException w:name="TOC Heading" w:semiHidden="1" w:uiPriority="39" w:unhideWhenUsed="1" w:qFormat="1"/>
+    <w:lsdException w:name="Plain Table 1" w:uiPriority="41"/>
+    <w:lsdException w:name="Plain Table 2" w:uiPriority="42"/>
+    <w:lsdException w:name="Plain Table 3" w:uiPriority="43"/>
+    <w:lsdException w:name="Plain Table 4" w:uiPriority="44"/>
+    <w:lsdException w:name="Plain Table 5" w:uiPriority="45"/>
+    <w:lsdException w:name="Grid Table Light" w:uiPriority="40"/>
+    <w:lsdException w:name="Grid Table 1 Light" w:uiPriority="46"/>
+    <w:lsdException w:name="Grid Table 2" w:uiPriority="47"/>
+    <w:lsdException w:name="Grid Table 3" w:uiPriority="48"/>
+    <w:lsdException w:name="Grid Table 4" w:uiPriority="49"/>
+    <w:lsdException w:name="Grid Table 5 Dark" w:uiPriority="50"/>
+    <w:lsdException w:name="Grid Table 6 Colorful" w:uiPriority="51"/>
+    <w:lsdException w:name="Grid Table 7 Colorful" w:uiPriority="52"/>
+    <w:lsdException w:name="Grid Table 1 Light Accent 1" w:uiPriority="46"/>
+    <w:lsdException w:name="Grid Table 2 Accent 1" w:uiPriority="47"/>
+    <w:lsdException w:name="Grid Table 3 Accent 1" w:uiPriority="48"/>
+    <w:lsdException w:name="Grid Table 4 Accent 1" w:uiPriority="49"/>
+    <w:lsdException w:name="Grid Table 5 Dark Accent 1" w:uiPriority="50"/>
+    <w:lsdException w:name="Grid Table 6 Colorful Accent 1" w:uiPriority="51"/>
+    <w:lsdException w:name="Grid Table 7 Colorful Accent 1" w:uiPriority="52"/>
+    <w:lsdException w:name="Grid Table 1 Light Accent 2" w:uiPriority="46"/>
+    <w:lsdException w:name="Grid Table 2 Accent 2" w:uiPriority="47"/>
+    <w:lsdException w:name="Grid Table 3 Accent 2" w:uiPriority="48"/>
+    <w:lsdException w:name="Grid Table 4 Accent 2" w:uiPriority="49"/>
+    <w:lsdException w:name="Grid Table 5 Dark Accent 2" w:uiPriority="50"/>
+    <w:lsdException w:name="Grid Table 6 Colorful Accent 2" w:uiPriority="51"/>
+    <w:lsdException w:name="Grid Table 7 Colorful Accent 2" w:uiPriority="52"/>
+    <w:lsdException w:name="Grid Table 1 Light Accent 3" w:uiPriority="46"/>
+    <w:lsdException w:name="Grid Table 2 Accent 3" w:uiPriority="47"/>
+    <w:lsdException w:name="Grid Table 3 Accent 3" w:uiPriority="48"/>
+    <w:lsdException w:name="Grid Table 4 Accent 3" w:uiPriority="49"/>
+    <w:lsdException w:name="Grid Table 5 Dark Accent 3" w:uiPriority="50"/>
+    <w:lsdException w:name="Grid Table 6 Colorful Accent 3" w:uiPriority="51"/>
+    <w:lsdException w:name="Grid Table 7 Colorful Accent 3" w:uiPriority="52"/>
+    <w:lsdException w:name="Grid Table 1 Light Accent 4" w:uiPriority="46"/>
+    <w:lsdException w:name="Grid Table 2 Accent 4" w:uiPriority="47"/>
+    <w:lsdException w:name="Grid Table 3 Accent 4" w:uiPriority="48"/>
+    <w:lsdException w:name="Grid Table 4 Accent 4" w:uiPriority="49"/>
+    <w:lsdException w:name="Grid Table 5 Dark Accent 4" w:uiPriority="50"/>
+    <w:lsdException w:name="Grid Table 6 Colorful Accent 4" w:uiPriority="51"/>
+    <w:lsdException w:name="Grid Table 7 Colorful Accent 4" w:uiPriority="52"/>
+    <w:lsdException w:name="Grid Table 1 Light Accent 5" w:uiPriority="46"/>
+    <w:lsdException w:name="Grid Table 2 Accent 5" w:uiPriority="47"/>
+    <w:lsdException w:name="Grid Table 3 Accent 5" w:uiPriority="48"/>
+    <w:lsdException w:name="Grid Table 4 Accent 5" w:uiPriority="49"/>
+    <w:lsdException w:name="Grid Table 5 Dark Accent 5" w:uiPriority="50"/>
+    <w:lsdException w:name="Grid Table 6 Colorful Accent 5" w:uiPriority="51"/>
+    <w:lsdException w:name="Grid Table 7 Colorful Accent 5" w:uiPriority="52"/>
+    <w:lsdException w:name="Grid Table 1 Light Accent 6" w:uiPriority="46"/>
+    <w:lsdException w:name="Grid Table 2 Accent 6" w:uiPriority="47"/>
+    <w:lsdException w:name="Grid Table 3 Accent 6" w:uiPriority="48"/>
+    <w:lsdException w:name="Grid Table 4 Accent 6" w:uiPriority="49"/>
+    <w:lsdException w:name="Grid Table 5 Dark Accent 6" w:uiPriority="50"/>
+    <w:lsdException w:name="Grid Table 6 Colorful Accent 6" w:uiPriority="51"/>
+    <w:lsdException w:name="Grid Table 7 Colorful Accent 6" w:uiPriority="52"/>
+    <w:lsdException w:name="List Table 1 Light" w:uiPriority="46"/>
+    <w:lsdException w:name="List Table 2" w:uiPriority="47"/>
+    <w:lsdException w:name="List Table 3" w:uiPriority="48"/>
+    <w:lsdException w:name="List Table 4" w:uiPriority="49"/>
+    <w:lsdException w:name="List Table 5 Dark" w:uiPriority="50"/>
+    <w:lsdException w:name="List Table 6 Colorful" w:uiPriority="51"/>
+    <w:lsdException w:name="List Table 7 Colorful" w:uiPriority="52"/>
+    <w:lsdException w:name="List Table 1 Light Accent 1" w:uiPriority="46"/>
+    <w:lsdException w:name="List Table 2 Accent 1" w:uiPriority="47"/>
+    <w:lsdException w:name="List Table 3 Accent 1" w:uiPriority="48"/>
+    <w:lsdException w:name="List Table 4 Accent 1" w:uiPriority="49"/>
+    <w:lsdException w:name="List Table 5 Dark Accent 1" w:uiPriority="50"/>
+    <w:lsdException w:name="List Table 6 Colorful Accent 1" w:uiPriority="51"/>
+    <w:lsdException w:name="List Table 7 Colorful Accent 1" w:uiPriority="52"/>
+    <w:lsdException w:name="List Table 1 Light Accent 2" w:uiPriority="46"/>
+    <w:lsdException w:name="List Table 2 Accent 2" w:uiPriority="47"/>
+    <w:lsdException w:name="List Table 3 Accent 2" w:uiPriority="48"/>
+    <w:lsdException w:name="List Table 4 Accent 2" w:uiPriority="49"/>
+    <w:lsdException w:name="List Table 5 Dark Accent 2" w:uiPriority="50"/>
+    <w:lsdException w:name="List Table 6 Colorful Accent 2" w:uiPriority="51"/>
+    <w:lsdException w:name="List Table 7 Colorful Accent 2" w:uiPriority="52"/>
+    <w:lsdException w:name="List Table 1 Light Accent 3" w:uiPriority="46"/>
+    <w:lsdException w:name="List Table 2 Accent 3" w:uiPriority="47"/>
+    <w:lsdException w:name="List Table 3 Accent 3" w:uiPriority="48"/>
+    <w:lsdException w:name="List Table 4 Accent 3" w:uiPriority="49"/>
+    <w:lsdException w:name="List Table 5 Dark Accent 3" w:uiPriority="50"/>
+    <w:lsdException w:name="List Table 6 Colorful Accent 3" w:uiPriority="51"/>
+    <w:lsdException w:name="List Table 7 Colorful Accent 3" w:uiPriority="52"/>
+    <w:lsdException w:name="List Table 1 Light Accent 4" w:uiPriority="46"/>
+    <w:lsdException w:name="List Table 2 Accent 4" w:uiPriority="47"/>
+    <w:lsdException w:name="List Table 3 Accent 4" w:uiPriority="48"/>
+    <w:lsdException w:name="List Table 4 Accent 4" w:uiPriority="49"/>
+    <w:lsdException w:name="List Table 5 Dark Accent 4" w:uiPriority="50"/>
+    <w:lsdException w:name="List Table 6 Colorful Accent 4" w:uiPriority="51"/>
+    <w:lsdException w:name="List Table 7 Colorful Accent 4" w:uiPriority="52"/>
+    <w:lsdException w:name="List Table 1 Light Accent 5" w:uiPriority="46"/>
+    <w:lsdException w:name="List Table 2 Accent 5" w:uiPriority="47"/>
+    <w:lsdException w:name="List Table 3 Accent 5" w:uiPriority="48"/>
+    <w:lsdException w:name="List Table 4 Accent 5" w:uiPriority="49"/>
+    <w:lsdException w:name="List Table 5 Dark Accent 5" w:uiPriority="50"/>
+    <w:lsdException w:name="List Table 6 Colorful Accent 5" w:uiPriority="51"/>
+    <w:lsdException w:name="List Table 7 Colorful Accent 5" w:uiPriority="52"/>
+    <w:lsdException w:name="List Table 1 Light Accent 6" w:uiPriority="46"/>
+    <w:lsdException w:name="List Table 2 Accent 6" w:uiPriority="47"/>
+    <w:lsdException w:name="List Table 3 Accent 6" w:uiPriority="48"/>
+    <w:lsdException w:name="List Table 4 Accent 6" w:uiPriority="49"/>
+    <w:lsdException w:name="List Table 5 Dark Accent 6" w:uiPriority="50"/>
+    <w:lsdException w:name="List Table 6 Colorful Accent 6" w:uiPriority="51"/>
+    <w:lsdException w:name="List Table 7 Colorful Accent 6" w:uiPriority="52"/>
+    <w:lsdException w:name="Mention" w:semiHidden="1" w:unhideWhenUsed="1"/>
+    <w:lsdException w:name="Smart Hyperlink" w:semiHidden="1" w:unhideWhenUsed="1"/>
+    <w:lsdException w:name="Hashtag" w:semiHidden="1" w:unhideWhenUsed="1"/>
+    <w:lsdException w:name="Unresolved Mention" w:semiHidden="1" w:unhideWhenUsed="1"/>
+    <w:lsdException w:name="Smart Link" w:semiHidden="1" w:unhideWhenUsed="1"/>
   </w:latentStyles>
   <w:style w:type="paragraph" w:default="1" w:styleId="Normal">
     <w:name w:val="Normal"/>
@@ -3631,7 +4070,6 @@
     <w:uiPriority w:val="99"/>
     <w:semiHidden/>
     <w:unhideWhenUsed/>
-    <w:qFormat/>
     <w:tblPr>
       <w:tblInd w:w="0" w:type="dxa"/>
       <w:tblCellMar>
@@ -3973,4 +4411,16 @@
   <a:objectDefaults/>
   <a:extraClrSchemeLst/>
 </a:theme>
+</file>
+
+<file path=customXml/item1.xml><?xml version="1.0" encoding="utf-8"?>
+<b:Sources xmlns:b="http://schemas.openxmlformats.org/officeDocument/2006/bibliography" xmlns="http://schemas.openxmlformats.org/officeDocument/2006/bibliography" SelectedStyle="\APASixthEditionOfficeOnline.xsl" StyleName="APA" Version="6"/>
+</file>
+
+<file path=customXml/itemProps1.xml><?xml version="1.0" encoding="utf-8"?>
+<ds:datastoreItem xmlns:ds="http://schemas.openxmlformats.org/officeDocument/2006/customXml" ds:itemID="{F77F3F84-AF36-415E-AB0F-78F2E337C72C}">
+  <ds:schemaRefs>
+    <ds:schemaRef ds:uri="http://schemas.openxmlformats.org/officeDocument/2006/bibliography"/>
+  </ds:schemaRefs>
+</ds:datastoreItem>
 </file>
</xml_diff>